<commit_message>
working with files as database
</commit_message>
<xml_diff>
--- a/Notes.docx
+++ b/Notes.docx
@@ -10,24 +10,48 @@
           <w:bCs/>
           <w:sz w:val="36"/>
           <w:szCs w:val="32"/>
-          <w:lang w:val="es-MX"/>
-        </w:rPr>
-      </w:pPr>
+          <w:lang w:val="en-US"/>
+        </w:rPr>
+      </w:pPr>
+      <w:proofErr w:type="spellStart"/>
       <w:r>
         <w:rPr>
           <w:b/>
           <w:bCs/>
           <w:sz w:val="36"/>
           <w:szCs w:val="32"/>
-          <w:lang w:val="es-MX"/>
-        </w:rPr>
-        <w:t>Notas del curso</w:t>
-      </w:r>
-    </w:p>
-    <w:p>
-      <w:pPr>
-        <w:rPr>
-          <w:lang w:val="es-MX"/>
+          <w:lang w:val="en-US"/>
+        </w:rPr>
+        <w:t>Notas</w:t>
+      </w:r>
+      <w:proofErr w:type="spellEnd"/>
+      <w:r>
+        <w:rPr>
+          <w:b/>
+          <w:bCs/>
+          <w:sz w:val="36"/>
+          <w:szCs w:val="32"/>
+          <w:lang w:val="en-US"/>
+        </w:rPr>
+        <w:t xml:space="preserve"> del </w:t>
+      </w:r>
+      <w:proofErr w:type="spellStart"/>
+      <w:r>
+        <w:rPr>
+          <w:b/>
+          <w:bCs/>
+          <w:sz w:val="36"/>
+          <w:szCs w:val="32"/>
+          <w:lang w:val="en-US"/>
+        </w:rPr>
+        <w:t>curso</w:t>
+      </w:r>
+      <w:proofErr w:type="spellEnd"/>
+    </w:p>
+    <w:p>
+      <w:pPr>
+        <w:rPr>
+          <w:lang w:val="en-US"/>
         </w:rPr>
       </w:pPr>
     </w:p>
@@ -70,8 +94,45 @@
           <w:szCs w:val="20"/>
           <w:lang w:val="en-US"/>
         </w:rPr>
-        <w:t>1. Uso de npm</w:t>
-      </w:r>
+        <w:t xml:space="preserve">1. </w:t>
+      </w:r>
+      <w:proofErr w:type="spellStart"/>
+      <w:r>
+        <w:rPr>
+          <w:b/>
+          <w:bCs/>
+          <w:color w:val="4472C4" w:themeColor="accent1"/>
+          <w:sz w:val="22"/>
+          <w:szCs w:val="20"/>
+          <w:lang w:val="en-US"/>
+        </w:rPr>
+        <w:t>Uso</w:t>
+      </w:r>
+      <w:proofErr w:type="spellEnd"/>
+      <w:r>
+        <w:rPr>
+          <w:b/>
+          <w:bCs/>
+          <w:color w:val="4472C4" w:themeColor="accent1"/>
+          <w:sz w:val="22"/>
+          <w:szCs w:val="20"/>
+          <w:lang w:val="en-US"/>
+        </w:rPr>
+        <w:t xml:space="preserve"> de </w:t>
+      </w:r>
+      <w:proofErr w:type="spellStart"/>
+      <w:r>
+        <w:rPr>
+          <w:b/>
+          <w:bCs/>
+          <w:color w:val="4472C4" w:themeColor="accent1"/>
+          <w:sz w:val="22"/>
+          <w:szCs w:val="20"/>
+          <w:lang w:val="en-US"/>
+        </w:rPr>
+        <w:t>npm</w:t>
+      </w:r>
+      <w:proofErr w:type="spellEnd"/>
     </w:p>
     <w:p>
       <w:pPr>
@@ -85,8 +146,30 @@
         <w:rPr>
           <w:lang w:val="en-US"/>
         </w:rPr>
-        <w:t xml:space="preserve">    npm init</w:t>
-      </w:r>
+        <w:t xml:space="preserve">    </w:t>
+      </w:r>
+      <w:proofErr w:type="spellStart"/>
+      <w:r>
+        <w:rPr>
+          <w:lang w:val="en-US"/>
+        </w:rPr>
+        <w:t>npm</w:t>
+      </w:r>
+      <w:proofErr w:type="spellEnd"/>
+      <w:r>
+        <w:rPr>
+          <w:lang w:val="en-US"/>
+        </w:rPr>
+        <w:t xml:space="preserve"> </w:t>
+      </w:r>
+      <w:proofErr w:type="spellStart"/>
+      <w:r>
+        <w:rPr>
+          <w:lang w:val="en-US"/>
+        </w:rPr>
+        <w:t>init</w:t>
+      </w:r>
+      <w:proofErr w:type="spellEnd"/>
     </w:p>
     <w:p>
       <w:pPr>
@@ -100,7 +183,35 @@
         <w:rPr>
           <w:lang w:val="en-US"/>
         </w:rPr>
-        <w:t xml:space="preserve">    npm install &lt;package_name&gt;</w:t>
+        <w:t xml:space="preserve">    </w:t>
+      </w:r>
+      <w:proofErr w:type="spellStart"/>
+      <w:r>
+        <w:rPr>
+          <w:lang w:val="en-US"/>
+        </w:rPr>
+        <w:t>npm</w:t>
+      </w:r>
+      <w:proofErr w:type="spellEnd"/>
+      <w:r>
+        <w:rPr>
+          <w:lang w:val="en-US"/>
+        </w:rPr>
+        <w:t xml:space="preserve"> install &lt;</w:t>
+      </w:r>
+      <w:proofErr w:type="spellStart"/>
+      <w:r>
+        <w:rPr>
+          <w:lang w:val="en-US"/>
+        </w:rPr>
+        <w:t>package_name</w:t>
+      </w:r>
+      <w:proofErr w:type="spellEnd"/>
+      <w:r>
+        <w:rPr>
+          <w:lang w:val="en-US"/>
+        </w:rPr>
+        <w:t>&gt;</w:t>
       </w:r>
     </w:p>
     <w:p>
@@ -117,44 +228,107 @@
         </w:rPr>
         <w:t xml:space="preserve">    </w:t>
       </w:r>
-      <w:r>
-        <w:rPr>
-          <w:lang w:val="es-MX"/>
-        </w:rPr>
-        <w:t xml:space="preserve">npm install --save-dev nodemon </w:t>
-      </w:r>
-    </w:p>
-    <w:p>
-      <w:pPr>
-        <w:rPr>
-          <w:sz w:val="22"/>
-          <w:szCs w:val="20"/>
-          <w:lang w:val="es-MX"/>
-        </w:rPr>
-      </w:pPr>
-    </w:p>
-    <w:p>
-      <w:pPr>
-        <w:rPr>
-          <w:b/>
-          <w:bCs/>
-          <w:color w:val="4472C4" w:themeColor="accent1"/>
-          <w:sz w:val="22"/>
-          <w:szCs w:val="20"/>
-          <w:lang w:val="es-MX"/>
-        </w:rPr>
-      </w:pPr>
-      <w:r>
-        <w:rPr>
-          <w:b/>
-          <w:bCs/>
-          <w:color w:val="4472C4" w:themeColor="accent1"/>
-          <w:sz w:val="22"/>
-          <w:szCs w:val="20"/>
-          <w:lang w:val="es-MX"/>
-        </w:rPr>
-        <w:t>2. Uso de nodemon</w:t>
-      </w:r>
+      <w:proofErr w:type="spellStart"/>
+      <w:r>
+        <w:rPr>
+          <w:lang w:val="es-MX"/>
+        </w:rPr>
+        <w:t>npm</w:t>
+      </w:r>
+      <w:proofErr w:type="spellEnd"/>
+      <w:r>
+        <w:rPr>
+          <w:lang w:val="es-MX"/>
+        </w:rPr>
+        <w:t xml:space="preserve"> </w:t>
+      </w:r>
+      <w:proofErr w:type="spellStart"/>
+      <w:r>
+        <w:rPr>
+          <w:lang w:val="es-MX"/>
+        </w:rPr>
+        <w:t>install</w:t>
+      </w:r>
+      <w:proofErr w:type="spellEnd"/>
+      <w:r>
+        <w:rPr>
+          <w:lang w:val="es-MX"/>
+        </w:rPr>
+        <w:t xml:space="preserve"> --</w:t>
+      </w:r>
+      <w:proofErr w:type="spellStart"/>
+      <w:r>
+        <w:rPr>
+          <w:lang w:val="es-MX"/>
+        </w:rPr>
+        <w:t>save-dev</w:t>
+      </w:r>
+      <w:proofErr w:type="spellEnd"/>
+      <w:r>
+        <w:rPr>
+          <w:lang w:val="es-MX"/>
+        </w:rPr>
+        <w:t xml:space="preserve"> </w:t>
+      </w:r>
+      <w:proofErr w:type="spellStart"/>
+      <w:r>
+        <w:rPr>
+          <w:lang w:val="es-MX"/>
+        </w:rPr>
+        <w:t>nodemon</w:t>
+      </w:r>
+      <w:proofErr w:type="spellEnd"/>
+      <w:r>
+        <w:rPr>
+          <w:lang w:val="es-MX"/>
+        </w:rPr>
+        <w:t xml:space="preserve"> </w:t>
+      </w:r>
+    </w:p>
+    <w:p>
+      <w:pPr>
+        <w:rPr>
+          <w:sz w:val="22"/>
+          <w:szCs w:val="20"/>
+          <w:lang w:val="es-MX"/>
+        </w:rPr>
+      </w:pPr>
+    </w:p>
+    <w:p>
+      <w:pPr>
+        <w:rPr>
+          <w:b/>
+          <w:bCs/>
+          <w:color w:val="4472C4" w:themeColor="accent1"/>
+          <w:sz w:val="22"/>
+          <w:szCs w:val="20"/>
+          <w:lang w:val="es-MX"/>
+        </w:rPr>
+      </w:pPr>
+      <w:r>
+        <w:rPr>
+          <w:b/>
+          <w:bCs/>
+          <w:color w:val="4472C4" w:themeColor="accent1"/>
+          <w:sz w:val="22"/>
+          <w:szCs w:val="20"/>
+          <w:lang w:val="es-MX"/>
+        </w:rPr>
+        <w:t xml:space="preserve">2. Uso de </w:t>
+      </w:r>
+      <w:proofErr w:type="spellStart"/>
+      <w:r>
+        <w:rPr>
+          <w:b/>
+          <w:bCs/>
+          <w:color w:val="4472C4" w:themeColor="accent1"/>
+          <w:sz w:val="22"/>
+          <w:szCs w:val="20"/>
+          <w:lang w:val="es-MX"/>
+        </w:rPr>
+        <w:t>nodemon</w:t>
+      </w:r>
+      <w:proofErr w:type="spellEnd"/>
     </w:p>
     <w:p>
       <w:pPr>
@@ -170,11 +344,19 @@
         </w:rPr>
         <w:t xml:space="preserve">    </w:t>
       </w:r>
-      <w:r>
-        <w:rPr>
-          <w:lang w:val="en-US"/>
-        </w:rPr>
-        <w:t>npm start</w:t>
+      <w:proofErr w:type="spellStart"/>
+      <w:r>
+        <w:rPr>
+          <w:lang w:val="en-US"/>
+        </w:rPr>
+        <w:t>npm</w:t>
+      </w:r>
+      <w:proofErr w:type="spellEnd"/>
+      <w:r>
+        <w:rPr>
+          <w:lang w:val="en-US"/>
+        </w:rPr>
+        <w:t xml:space="preserve"> start</w:t>
       </w:r>
     </w:p>
     <w:p>
@@ -189,7 +371,35 @@
         <w:rPr>
           <w:lang w:val="en-US"/>
         </w:rPr>
-        <w:t xml:space="preserve">    npm run &lt;script_name&gt; //Para custom scripts</w:t>
+        <w:t xml:space="preserve">    </w:t>
+      </w:r>
+      <w:proofErr w:type="spellStart"/>
+      <w:r>
+        <w:rPr>
+          <w:lang w:val="en-US"/>
+        </w:rPr>
+        <w:t>npm</w:t>
+      </w:r>
+      <w:proofErr w:type="spellEnd"/>
+      <w:r>
+        <w:rPr>
+          <w:lang w:val="en-US"/>
+        </w:rPr>
+        <w:t xml:space="preserve"> run &lt;</w:t>
+      </w:r>
+      <w:proofErr w:type="spellStart"/>
+      <w:r>
+        <w:rPr>
+          <w:lang w:val="en-US"/>
+        </w:rPr>
+        <w:t>script_name</w:t>
+      </w:r>
+      <w:proofErr w:type="spellEnd"/>
+      <w:r>
+        <w:rPr>
+          <w:lang w:val="en-US"/>
+        </w:rPr>
+        <w:t>&gt; //Para custom scripts</w:t>
       </w:r>
     </w:p>
     <w:p>
@@ -246,7 +456,25 @@
           <w:szCs w:val="20"/>
           <w:lang w:val="es-MX"/>
         </w:rPr>
-        <w:t xml:space="preserve">- Config. extra: </w:t>
+        <w:t xml:space="preserve">- </w:t>
+      </w:r>
+      <w:proofErr w:type="spellStart"/>
+      <w:r>
+        <w:rPr>
+          <w:sz w:val="22"/>
+          <w:szCs w:val="20"/>
+          <w:lang w:val="es-MX"/>
+        </w:rPr>
+        <w:t>Config</w:t>
+      </w:r>
+      <w:proofErr w:type="spellEnd"/>
+      <w:r>
+        <w:rPr>
+          <w:sz w:val="22"/>
+          <w:szCs w:val="20"/>
+          <w:lang w:val="es-MX"/>
+        </w:rPr>
+        <w:t xml:space="preserve">. extra: </w:t>
       </w:r>
     </w:p>
     <w:p>
@@ -261,7 +489,35 @@
         <w:rPr>
           <w:lang w:val="es-MX"/>
         </w:rPr>
-        <w:t xml:space="preserve">    #En el archivo '.vscode/launch.json' añadir:</w:t>
+        <w:t xml:space="preserve">    #En el archivo '.</w:t>
+      </w:r>
+      <w:proofErr w:type="spellStart"/>
+      <w:r>
+        <w:rPr>
+          <w:lang w:val="es-MX"/>
+        </w:rPr>
+        <w:t>vscode</w:t>
+      </w:r>
+      <w:proofErr w:type="spellEnd"/>
+      <w:r>
+        <w:rPr>
+          <w:lang w:val="es-MX"/>
+        </w:rPr>
+        <w:t>/</w:t>
+      </w:r>
+      <w:proofErr w:type="spellStart"/>
+      <w:r>
+        <w:rPr>
+          <w:lang w:val="es-MX"/>
+        </w:rPr>
+        <w:t>launch.json</w:t>
+      </w:r>
+      <w:proofErr w:type="spellEnd"/>
+      <w:r>
+        <w:rPr>
+          <w:lang w:val="es-MX"/>
+        </w:rPr>
+        <w:t>' añadir:</w:t>
       </w:r>
     </w:p>
     <w:p>
@@ -276,8 +532,16 @@
         <w:rPr>
           <w:lang w:val="es-MX"/>
         </w:rPr>
-        <w:t xml:space="preserve">    #Permitirá reiniciar automáticamente el debugger</w:t>
-      </w:r>
+        <w:t xml:space="preserve">    #Permitirá reiniciar automáticamente el </w:t>
+      </w:r>
+      <w:proofErr w:type="spellStart"/>
+      <w:r>
+        <w:rPr>
+          <w:lang w:val="es-MX"/>
+        </w:rPr>
+        <w:t>debugger</w:t>
+      </w:r>
+      <w:proofErr w:type="spellEnd"/>
     </w:p>
     <w:p>
       <w:pPr>
@@ -291,7 +555,21 @@
         <w:rPr>
           <w:lang w:val="es-MX"/>
         </w:rPr>
-        <w:t xml:space="preserve">        "restart": true,</w:t>
+        <w:t xml:space="preserve">        "</w:t>
+      </w:r>
+      <w:proofErr w:type="spellStart"/>
+      <w:r>
+        <w:rPr>
+          <w:lang w:val="es-MX"/>
+        </w:rPr>
+        <w:t>restart</w:t>
+      </w:r>
+      <w:proofErr w:type="spellEnd"/>
+      <w:r>
+        <w:rPr>
+          <w:lang w:val="es-MX"/>
+        </w:rPr>
+        <w:t>": true,</w:t>
       </w:r>
     </w:p>
     <w:p>
@@ -299,14 +577,48 @@
         <w:pStyle w:val="Code"/>
         <w:shd w:val="clear" w:color="auto" w:fill="F2F2F2" w:themeFill="background1" w:themeFillShade="F2"/>
         <w:rPr>
-          <w:lang w:val="es-MX"/>
-        </w:rPr>
-      </w:pPr>
-      <w:r>
-        <w:rPr>
-          <w:lang w:val="es-MX"/>
-        </w:rPr>
-        <w:t xml:space="preserve">        "runtimeExecutable": "nodemon",</w:t>
+          <w:lang w:val="en-US"/>
+        </w:rPr>
+      </w:pPr>
+      <w:r>
+        <w:rPr>
+          <w:lang w:val="es-MX"/>
+        </w:rPr>
+        <w:t xml:space="preserve">        </w:t>
+      </w:r>
+      <w:r>
+        <w:rPr>
+          <w:lang w:val="en-US"/>
+        </w:rPr>
+        <w:t>"</w:t>
+      </w:r>
+      <w:proofErr w:type="spellStart"/>
+      <w:r>
+        <w:rPr>
+          <w:lang w:val="en-US"/>
+        </w:rPr>
+        <w:t>runtimeExecutable</w:t>
+      </w:r>
+      <w:proofErr w:type="spellEnd"/>
+      <w:r>
+        <w:rPr>
+          <w:lang w:val="en-US"/>
+        </w:rPr>
+        <w:t>": "</w:t>
+      </w:r>
+      <w:proofErr w:type="spellStart"/>
+      <w:r>
+        <w:rPr>
+          <w:lang w:val="en-US"/>
+        </w:rPr>
+        <w:t>nodemon</w:t>
+      </w:r>
+      <w:proofErr w:type="spellEnd"/>
+      <w:r>
+        <w:rPr>
+          <w:lang w:val="en-US"/>
+        </w:rPr>
+        <w:t>",</w:t>
       </w:r>
     </w:p>
     <w:p>
@@ -314,48 +626,75 @@
         <w:pStyle w:val="Code"/>
         <w:shd w:val="clear" w:color="auto" w:fill="F2F2F2" w:themeFill="background1" w:themeFillShade="F2"/>
         <w:rPr>
-          <w:lang w:val="es-MX"/>
-        </w:rPr>
-      </w:pPr>
-      <w:r>
-        <w:rPr>
-          <w:lang w:val="es-MX"/>
-        </w:rPr>
-        <w:t xml:space="preserve">        "console": "integratedTerminal"</w:t>
-      </w:r>
-    </w:p>
-    <w:p>
-      <w:pPr>
-        <w:rPr>
-          <w:lang w:val="es-MX"/>
-        </w:rPr>
-      </w:pPr>
-    </w:p>
-    <w:p>
-      <w:pPr>
-        <w:rPr>
-          <w:lang w:val="es-MX"/>
-        </w:rPr>
-      </w:pPr>
-    </w:p>
-    <w:p>
-      <w:pPr>
-        <w:rPr>
-          <w:b/>
-          <w:bCs/>
-          <w:color w:val="70AD47" w:themeColor="accent6"/>
-          <w:lang w:val="es-MX"/>
-        </w:rPr>
-      </w:pPr>
-      <w:r>
-        <w:rPr>
-          <w:b/>
-          <w:bCs/>
-          <w:color w:val="70AD47" w:themeColor="accent6"/>
-          <w:lang w:val="es-MX"/>
-        </w:rPr>
-        <w:t>03. Express,js</w:t>
-      </w:r>
+          <w:lang w:val="en-US"/>
+        </w:rPr>
+      </w:pPr>
+      <w:r>
+        <w:rPr>
+          <w:lang w:val="en-US"/>
+        </w:rPr>
+        <w:t xml:space="preserve">        "console": "</w:t>
+      </w:r>
+      <w:proofErr w:type="spellStart"/>
+      <w:r>
+        <w:rPr>
+          <w:lang w:val="en-US"/>
+        </w:rPr>
+        <w:t>integratedTerminal</w:t>
+      </w:r>
+      <w:proofErr w:type="spellEnd"/>
+      <w:r>
+        <w:rPr>
+          <w:lang w:val="en-US"/>
+        </w:rPr>
+        <w:t>"</w:t>
+      </w:r>
+    </w:p>
+    <w:p>
+      <w:pPr>
+        <w:rPr>
+          <w:lang w:val="en-US"/>
+        </w:rPr>
+      </w:pPr>
+    </w:p>
+    <w:p>
+      <w:pPr>
+        <w:rPr>
+          <w:lang w:val="en-US"/>
+        </w:rPr>
+      </w:pPr>
+    </w:p>
+    <w:p>
+      <w:pPr>
+        <w:rPr>
+          <w:b/>
+          <w:bCs/>
+          <w:color w:val="70AD47" w:themeColor="accent6"/>
+          <w:lang w:val="en-US"/>
+        </w:rPr>
+      </w:pPr>
+      <w:r>
+        <w:rPr>
+          <w:b/>
+          <w:bCs/>
+          <w:color w:val="70AD47" w:themeColor="accent6"/>
+          <w:lang w:val="en-US"/>
+        </w:rPr>
+        <w:t xml:space="preserve">03. </w:t>
+      </w:r>
+      <w:proofErr w:type="spellStart"/>
+      <w:proofErr w:type="gramStart"/>
+      <w:r>
+        <w:rPr>
+          <w:b/>
+          <w:bCs/>
+          <w:color w:val="70AD47" w:themeColor="accent6"/>
+          <w:lang w:val="en-US"/>
+        </w:rPr>
+        <w:t>Express,js</w:t>
+      </w:r>
+      <w:proofErr w:type="spellEnd"/>
+      <w:proofErr w:type="gramEnd"/>
     </w:p>
     <w:p>
       <w:pPr>
@@ -418,56 +757,123 @@
           <w:szCs w:val="20"/>
           <w:lang w:val="es-MX"/>
         </w:rPr>
-        <w:t>Cualquier ruta irá a la '/' por lo que otra ruta debe ir antes del roo</w:t>
-      </w:r>
-      <w:r>
-        <w:rPr>
-          <w:sz w:val="22"/>
-          <w:szCs w:val="20"/>
-          <w:lang w:val="es-MX"/>
-        </w:rPr>
-        <w:t xml:space="preserve">t. </w:t>
-      </w:r>
-      <w:r>
-        <w:rPr>
-          <w:sz w:val="22"/>
-          <w:szCs w:val="20"/>
-          <w:lang w:val="es-MX"/>
-        </w:rPr>
-        <w:t>Para que la request continúe al sifg. middleware debe de usarse Next().</w:t>
-      </w:r>
-    </w:p>
-    <w:p>
-      <w:pPr>
-        <w:rPr>
-          <w:sz w:val="22"/>
-          <w:szCs w:val="20"/>
-          <w:lang w:val="es-MX"/>
-        </w:rPr>
-      </w:pPr>
-    </w:p>
-    <w:p>
-      <w:pPr>
-        <w:rPr>
-          <w:b/>
-          <w:bCs/>
-          <w:color w:val="4472C4" w:themeColor="accent1"/>
-          <w:sz w:val="22"/>
-          <w:szCs w:val="20"/>
-          <w:lang w:val="en-US"/>
-        </w:rPr>
-      </w:pPr>
-      <w:r>
-        <w:rPr>
-          <w:b/>
-          <w:bCs/>
-          <w:color w:val="4472C4" w:themeColor="accent1"/>
-          <w:sz w:val="22"/>
-          <w:szCs w:val="20"/>
-          <w:lang w:val="en-US"/>
-        </w:rPr>
-        <w:t>- BodyParser</w:t>
-      </w:r>
+        <w:t xml:space="preserve">Cualquier ruta irá a la '/' por lo que otra ruta debe ir antes del </w:t>
+      </w:r>
+      <w:proofErr w:type="spellStart"/>
+      <w:r>
+        <w:rPr>
+          <w:sz w:val="22"/>
+          <w:szCs w:val="20"/>
+          <w:lang w:val="es-MX"/>
+        </w:rPr>
+        <w:t>roo</w:t>
+      </w:r>
+      <w:r>
+        <w:rPr>
+          <w:sz w:val="22"/>
+          <w:szCs w:val="20"/>
+          <w:lang w:val="es-MX"/>
+        </w:rPr>
+        <w:t>t</w:t>
+      </w:r>
+      <w:proofErr w:type="spellEnd"/>
+      <w:r>
+        <w:rPr>
+          <w:sz w:val="22"/>
+          <w:szCs w:val="20"/>
+          <w:lang w:val="es-MX"/>
+        </w:rPr>
+        <w:t xml:space="preserve">. </w:t>
+      </w:r>
+      <w:r>
+        <w:rPr>
+          <w:sz w:val="22"/>
+          <w:szCs w:val="20"/>
+          <w:lang w:val="es-MX"/>
+        </w:rPr>
+        <w:t xml:space="preserve">Para que la </w:t>
+      </w:r>
+      <w:proofErr w:type="spellStart"/>
+      <w:r>
+        <w:rPr>
+          <w:sz w:val="22"/>
+          <w:szCs w:val="20"/>
+          <w:lang w:val="es-MX"/>
+        </w:rPr>
+        <w:t>request</w:t>
+      </w:r>
+      <w:proofErr w:type="spellEnd"/>
+      <w:r>
+        <w:rPr>
+          <w:sz w:val="22"/>
+          <w:szCs w:val="20"/>
+          <w:lang w:val="es-MX"/>
+        </w:rPr>
+        <w:t xml:space="preserve"> continúe al </w:t>
+      </w:r>
+      <w:proofErr w:type="spellStart"/>
+      <w:r>
+        <w:rPr>
+          <w:sz w:val="22"/>
+          <w:szCs w:val="20"/>
+          <w:lang w:val="es-MX"/>
+        </w:rPr>
+        <w:t>sifg</w:t>
+      </w:r>
+      <w:proofErr w:type="spellEnd"/>
+      <w:r>
+        <w:rPr>
+          <w:sz w:val="22"/>
+          <w:szCs w:val="20"/>
+          <w:lang w:val="es-MX"/>
+        </w:rPr>
+        <w:t>. middleware debe de usarse Next().</w:t>
+      </w:r>
+    </w:p>
+    <w:p>
+      <w:pPr>
+        <w:rPr>
+          <w:sz w:val="22"/>
+          <w:szCs w:val="20"/>
+          <w:lang w:val="es-MX"/>
+        </w:rPr>
+      </w:pPr>
+    </w:p>
+    <w:p>
+      <w:pPr>
+        <w:rPr>
+          <w:b/>
+          <w:bCs/>
+          <w:color w:val="4472C4" w:themeColor="accent1"/>
+          <w:sz w:val="22"/>
+          <w:szCs w:val="20"/>
+          <w:lang w:val="en-US"/>
+        </w:rPr>
+      </w:pPr>
+      <w:r>
+        <w:rPr>
+          <w:b/>
+          <w:bCs/>
+          <w:color w:val="4472C4" w:themeColor="accent1"/>
+          <w:sz w:val="22"/>
+          <w:szCs w:val="20"/>
+          <w:lang w:val="en-US"/>
+        </w:rPr>
+        <w:t xml:space="preserve">- </w:t>
+      </w:r>
+      <w:proofErr w:type="spellStart"/>
+      <w:r>
+        <w:rPr>
+          <w:b/>
+          <w:bCs/>
+          <w:color w:val="4472C4" w:themeColor="accent1"/>
+          <w:sz w:val="22"/>
+          <w:szCs w:val="20"/>
+          <w:lang w:val="en-US"/>
+        </w:rPr>
+        <w:t>BodyParser</w:t>
+      </w:r>
+      <w:proofErr w:type="spellEnd"/>
     </w:p>
     <w:p>
       <w:pPr>
@@ -523,58 +929,171 @@
           <w:color w:val="4472C4" w:themeColor="accent1"/>
           <w:sz w:val="22"/>
           <w:szCs w:val="20"/>
-          <w:lang w:val="es-MX"/>
-        </w:rPr>
-      </w:pPr>
-      <w:r>
-        <w:rPr>
-          <w:b/>
-          <w:bCs/>
-          <w:color w:val="4472C4" w:themeColor="accent1"/>
-          <w:sz w:val="22"/>
-          <w:szCs w:val="20"/>
-          <w:lang w:val="es-MX"/>
-        </w:rPr>
-        <w:t>- Servir contenido estáticamente</w:t>
-      </w:r>
+          <w:lang w:val="en-US"/>
+        </w:rPr>
+      </w:pPr>
+      <w:r>
+        <w:rPr>
+          <w:b/>
+          <w:bCs/>
+          <w:color w:val="4472C4" w:themeColor="accent1"/>
+          <w:sz w:val="22"/>
+          <w:szCs w:val="20"/>
+          <w:lang w:val="en-US"/>
+        </w:rPr>
+        <w:t xml:space="preserve">- </w:t>
+      </w:r>
+      <w:proofErr w:type="spellStart"/>
+      <w:r>
+        <w:rPr>
+          <w:b/>
+          <w:bCs/>
+          <w:color w:val="4472C4" w:themeColor="accent1"/>
+          <w:sz w:val="22"/>
+          <w:szCs w:val="20"/>
+          <w:lang w:val="en-US"/>
+        </w:rPr>
+        <w:t>Servir</w:t>
+      </w:r>
+      <w:proofErr w:type="spellEnd"/>
+      <w:r>
+        <w:rPr>
+          <w:b/>
+          <w:bCs/>
+          <w:color w:val="4472C4" w:themeColor="accent1"/>
+          <w:sz w:val="22"/>
+          <w:szCs w:val="20"/>
+          <w:lang w:val="en-US"/>
+        </w:rPr>
+        <w:t xml:space="preserve"> </w:t>
+      </w:r>
+      <w:proofErr w:type="spellStart"/>
+      <w:r>
+        <w:rPr>
+          <w:b/>
+          <w:bCs/>
+          <w:color w:val="4472C4" w:themeColor="accent1"/>
+          <w:sz w:val="22"/>
+          <w:szCs w:val="20"/>
+          <w:lang w:val="en-US"/>
+        </w:rPr>
+        <w:t>contenido</w:t>
+      </w:r>
+      <w:proofErr w:type="spellEnd"/>
+      <w:r>
+        <w:rPr>
+          <w:b/>
+          <w:bCs/>
+          <w:color w:val="4472C4" w:themeColor="accent1"/>
+          <w:sz w:val="22"/>
+          <w:szCs w:val="20"/>
+          <w:lang w:val="en-US"/>
+        </w:rPr>
+        <w:t xml:space="preserve"> </w:t>
+      </w:r>
+      <w:proofErr w:type="spellStart"/>
+      <w:r>
+        <w:rPr>
+          <w:b/>
+          <w:bCs/>
+          <w:color w:val="4472C4" w:themeColor="accent1"/>
+          <w:sz w:val="22"/>
+          <w:szCs w:val="20"/>
+          <w:lang w:val="en-US"/>
+        </w:rPr>
+        <w:t>estáticamente</w:t>
+      </w:r>
+      <w:proofErr w:type="spellEnd"/>
     </w:p>
     <w:p>
       <w:pPr>
         <w:pStyle w:val="Code"/>
         <w:shd w:val="clear" w:color="auto" w:fill="F2F2F2" w:themeFill="background1" w:themeFillShade="F2"/>
         <w:rPr>
-          <w:lang w:val="es-MX"/>
-        </w:rPr>
-      </w:pPr>
-      <w:r>
-        <w:rPr>
-          <w:lang w:val="es-MX"/>
-        </w:rPr>
-        <w:t>app.use(express.static(path.join(__dirname, "public")));</w:t>
-      </w:r>
-    </w:p>
-    <w:p>
-      <w:pPr>
-        <w:rPr>
-          <w:lang w:val="es-MX"/>
-        </w:rPr>
-      </w:pPr>
-    </w:p>
-    <w:p>
-      <w:pPr>
-        <w:rPr>
-          <w:b/>
-          <w:bCs/>
-          <w:color w:val="70AD47" w:themeColor="accent6"/>
-          <w:lang w:val="es-MX"/>
-        </w:rPr>
-      </w:pPr>
-      <w:r>
-        <w:rPr>
-          <w:b/>
-          <w:bCs/>
-          <w:color w:val="70AD47" w:themeColor="accent6"/>
-          <w:lang w:val="es-MX"/>
+          <w:lang w:val="en-US"/>
+        </w:rPr>
+      </w:pPr>
+      <w:proofErr w:type="spellStart"/>
+      <w:proofErr w:type="gramStart"/>
+      <w:r>
+        <w:rPr>
+          <w:lang w:val="en-US"/>
+        </w:rPr>
+        <w:t>app.use</w:t>
+      </w:r>
+      <w:proofErr w:type="spellEnd"/>
+      <w:r>
+        <w:rPr>
+          <w:lang w:val="en-US"/>
+        </w:rPr>
+        <w:t>(</w:t>
+      </w:r>
+      <w:proofErr w:type="spellStart"/>
+      <w:proofErr w:type="gramEnd"/>
+      <w:r>
+        <w:rPr>
+          <w:lang w:val="en-US"/>
+        </w:rPr>
+        <w:t>express.static</w:t>
+      </w:r>
+      <w:proofErr w:type="spellEnd"/>
+      <w:r>
+        <w:rPr>
+          <w:lang w:val="en-US"/>
+        </w:rPr>
+        <w:t>(</w:t>
+      </w:r>
+      <w:proofErr w:type="spellStart"/>
+      <w:r>
+        <w:rPr>
+          <w:lang w:val="en-US"/>
+        </w:rPr>
+        <w:t>path.join</w:t>
+      </w:r>
+      <w:proofErr w:type="spellEnd"/>
+      <w:r>
+        <w:rPr>
+          <w:lang w:val="en-US"/>
+        </w:rPr>
+        <w:t>(__</w:t>
+      </w:r>
+      <w:proofErr w:type="spellStart"/>
+      <w:r>
+        <w:rPr>
+          <w:lang w:val="en-US"/>
+        </w:rPr>
+        <w:t>dirname</w:t>
+      </w:r>
+      <w:proofErr w:type="spellEnd"/>
+      <w:r>
+        <w:rPr>
+          <w:lang w:val="en-US"/>
+        </w:rPr>
+        <w:t>, "public")));</w:t>
+      </w:r>
+    </w:p>
+    <w:p>
+      <w:pPr>
+        <w:rPr>
+          <w:lang w:val="en-US"/>
+        </w:rPr>
+      </w:pPr>
+    </w:p>
+    <w:p>
+      <w:pPr>
+        <w:rPr>
+          <w:b/>
+          <w:bCs/>
+          <w:color w:val="70AD47" w:themeColor="accent6"/>
+          <w:lang w:val="en-US"/>
+        </w:rPr>
+      </w:pPr>
+      <w:r>
+        <w:rPr>
+          <w:b/>
+          <w:bCs/>
+          <w:color w:val="70AD47" w:themeColor="accent6"/>
+          <w:lang w:val="en-US"/>
         </w:rPr>
         <w:t>04. Dynamic Content &amp; Templating engines</w:t>
       </w:r>
@@ -587,17 +1106,17 @@
           <w:color w:val="4472C4" w:themeColor="accent1"/>
           <w:sz w:val="22"/>
           <w:szCs w:val="20"/>
-          <w:lang w:val="es-MX"/>
-        </w:rPr>
-      </w:pPr>
-      <w:r>
-        <w:rPr>
-          <w:b/>
-          <w:bCs/>
-          <w:color w:val="4472C4" w:themeColor="accent1"/>
-          <w:sz w:val="22"/>
-          <w:szCs w:val="20"/>
-          <w:lang w:val="es-MX"/>
+          <w:lang w:val="en-US"/>
+        </w:rPr>
+      </w:pPr>
+      <w:r>
+        <w:rPr>
+          <w:b/>
+          <w:bCs/>
+          <w:color w:val="4472C4" w:themeColor="accent1"/>
+          <w:sz w:val="22"/>
+          <w:szCs w:val="20"/>
+          <w:lang w:val="en-US"/>
         </w:rPr>
         <w:t>pug</w:t>
       </w:r>
@@ -633,77 +1152,129 @@
           <w:szCs w:val="20"/>
           <w:lang w:val="en-US"/>
         </w:rPr>
-        <w:t xml:space="preserve"> - hbs</w:t>
-      </w:r>
-    </w:p>
-    <w:p>
-      <w:pPr>
-        <w:rPr>
-          <w:b/>
-          <w:bCs/>
-          <w:color w:val="4472C4" w:themeColor="accent1"/>
-          <w:sz w:val="22"/>
-          <w:szCs w:val="20"/>
-          <w:lang w:val="es-MX"/>
-        </w:rPr>
-      </w:pPr>
-      <w:r>
-        <w:rPr>
-          <w:b/>
-          <w:bCs/>
-          <w:color w:val="4472C4" w:themeColor="accent1"/>
-          <w:sz w:val="22"/>
-          <w:szCs w:val="20"/>
-          <w:lang w:val="es-MX"/>
+        <w:t xml:space="preserve"> - </w:t>
+      </w:r>
+      <w:proofErr w:type="spellStart"/>
+      <w:r>
+        <w:rPr>
+          <w:b/>
+          <w:bCs/>
+          <w:color w:val="4472C4" w:themeColor="accent1"/>
+          <w:sz w:val="22"/>
+          <w:szCs w:val="20"/>
+          <w:lang w:val="en-US"/>
+        </w:rPr>
+        <w:t>hbs</w:t>
+      </w:r>
+      <w:proofErr w:type="spellEnd"/>
+    </w:p>
+    <w:p>
+      <w:pPr>
+        <w:rPr>
+          <w:b/>
+          <w:bCs/>
+          <w:color w:val="4472C4" w:themeColor="accent1"/>
+          <w:sz w:val="22"/>
+          <w:szCs w:val="20"/>
+          <w:lang w:val="en-US"/>
+        </w:rPr>
+      </w:pPr>
+      <w:proofErr w:type="spellStart"/>
+      <w:r>
+        <w:rPr>
+          <w:b/>
+          <w:bCs/>
+          <w:color w:val="4472C4" w:themeColor="accent1"/>
+          <w:sz w:val="22"/>
+          <w:szCs w:val="20"/>
+          <w:lang w:val="en-US"/>
         </w:rPr>
         <w:t>ejs</w:t>
       </w:r>
-    </w:p>
-    <w:p>
-      <w:pPr>
-        <w:rPr>
-          <w:b/>
-          <w:bCs/>
-          <w:color w:val="4472C4" w:themeColor="accent1"/>
-          <w:sz w:val="22"/>
-          <w:szCs w:val="20"/>
-          <w:lang w:val="en-US"/>
-        </w:rPr>
-      </w:pPr>
-    </w:p>
-    <w:p>
-      <w:pPr>
-        <w:rPr>
-          <w:b/>
-          <w:bCs/>
-          <w:color w:val="4472C4" w:themeColor="accent1"/>
-          <w:sz w:val="22"/>
-          <w:szCs w:val="20"/>
-          <w:lang w:val="en-US"/>
-        </w:rPr>
-      </w:pPr>
-    </w:p>
-    <w:p>
-      <w:pPr>
-        <w:rPr>
-          <w:b/>
-          <w:bCs/>
-          <w:color w:val="4472C4" w:themeColor="accent1"/>
-          <w:sz w:val="22"/>
-          <w:szCs w:val="20"/>
-          <w:lang w:val="en-US"/>
-        </w:rPr>
-      </w:pPr>
-      <w:r>
-        <w:rPr>
-          <w:b/>
-          <w:bCs/>
-          <w:color w:val="4472C4" w:themeColor="accent1"/>
-          <w:sz w:val="22"/>
-          <w:szCs w:val="20"/>
-          <w:lang w:val="en-US"/>
-        </w:rPr>
-        <w:t xml:space="preserve">Express.js app.set() </w:t>
+      <w:proofErr w:type="spellEnd"/>
+    </w:p>
+    <w:p>
+      <w:pPr>
+        <w:rPr>
+          <w:b/>
+          <w:bCs/>
+          <w:color w:val="4472C4" w:themeColor="accent1"/>
+          <w:sz w:val="22"/>
+          <w:szCs w:val="20"/>
+          <w:lang w:val="en-US"/>
+        </w:rPr>
+      </w:pPr>
+    </w:p>
+    <w:p>
+      <w:pPr>
+        <w:rPr>
+          <w:b/>
+          <w:bCs/>
+          <w:color w:val="4472C4" w:themeColor="accent1"/>
+          <w:sz w:val="22"/>
+          <w:szCs w:val="20"/>
+          <w:lang w:val="en-US"/>
+        </w:rPr>
+      </w:pPr>
+    </w:p>
+    <w:p>
+      <w:pPr>
+        <w:rPr>
+          <w:b/>
+          <w:bCs/>
+          <w:color w:val="4472C4" w:themeColor="accent1"/>
+          <w:sz w:val="22"/>
+          <w:szCs w:val="20"/>
+          <w:lang w:val="en-US"/>
+        </w:rPr>
+      </w:pPr>
+      <w:r>
+        <w:rPr>
+          <w:b/>
+          <w:bCs/>
+          <w:color w:val="4472C4" w:themeColor="accent1"/>
+          <w:sz w:val="22"/>
+          <w:szCs w:val="20"/>
+          <w:lang w:val="en-US"/>
+        </w:rPr>
+        <w:t xml:space="preserve">Express.js </w:t>
+      </w:r>
+      <w:proofErr w:type="spellStart"/>
+      <w:proofErr w:type="gramStart"/>
+      <w:r>
+        <w:rPr>
+          <w:b/>
+          <w:bCs/>
+          <w:color w:val="4472C4" w:themeColor="accent1"/>
+          <w:sz w:val="22"/>
+          <w:szCs w:val="20"/>
+          <w:lang w:val="en-US"/>
+        </w:rPr>
+        <w:t>app.set</w:t>
+      </w:r>
+      <w:proofErr w:type="spellEnd"/>
+      <w:r>
+        <w:rPr>
+          <w:b/>
+          <w:bCs/>
+          <w:color w:val="4472C4" w:themeColor="accent1"/>
+          <w:sz w:val="22"/>
+          <w:szCs w:val="20"/>
+          <w:lang w:val="en-US"/>
+        </w:rPr>
+        <w:t>(</w:t>
+      </w:r>
+      <w:proofErr w:type="gramEnd"/>
+      <w:r>
+        <w:rPr>
+          <w:b/>
+          <w:bCs/>
+          <w:color w:val="4472C4" w:themeColor="accent1"/>
+          <w:sz w:val="22"/>
+          <w:szCs w:val="20"/>
+          <w:lang w:val="en-US"/>
+        </w:rPr>
+        <w:t xml:space="preserve">) </w:t>
       </w:r>
     </w:p>
     <w:p>
@@ -765,6 +1336,7 @@
         <w:lastRenderedPageBreak/>
         <w:t xml:space="preserve">En esta sección se vieron los anteriores </w:t>
       </w:r>
+      <w:proofErr w:type="spellStart"/>
       <w:r>
         <w:rPr>
           <w:i/>
@@ -773,24 +1345,9 @@
           <w:szCs w:val="20"/>
           <w:lang w:val="es-MX"/>
         </w:rPr>
-        <w:t>templating engines</w:t>
-      </w:r>
-      <w:r>
-        <w:rPr>
-          <w:sz w:val="22"/>
-          <w:szCs w:val="20"/>
-          <w:lang w:val="es-MX"/>
-        </w:rPr>
-        <w:t xml:space="preserve"> y al final se </w:t>
-      </w:r>
-      <w:r>
-        <w:rPr>
-          <w:sz w:val="22"/>
-          <w:szCs w:val="20"/>
-          <w:lang w:val="es-MX"/>
-        </w:rPr>
-        <w:t xml:space="preserve">limipió todo y sólo se dejó lo de </w:t>
-      </w:r>
+        <w:t>templating</w:t>
+      </w:r>
+      <w:proofErr w:type="spellEnd"/>
       <w:r>
         <w:rPr>
           <w:i/>
@@ -799,16 +1356,9 @@
           <w:szCs w:val="20"/>
           <w:lang w:val="es-MX"/>
         </w:rPr>
-        <w:t>ejs</w:t>
-      </w:r>
-      <w:r>
-        <w:rPr>
-          <w:sz w:val="22"/>
-          <w:szCs w:val="20"/>
-          <w:lang w:val="es-MX"/>
-        </w:rPr>
-        <w:t xml:space="preserve">. Por lo que la carpeta </w:t>
-      </w:r>
+        <w:t xml:space="preserve"> </w:t>
+      </w:r>
+      <w:proofErr w:type="spellStart"/>
       <w:r>
         <w:rPr>
           <w:i/>
@@ -817,16 +1367,36 @@
           <w:szCs w:val="20"/>
           <w:lang w:val="es-MX"/>
         </w:rPr>
-        <w:t>04 MVC</w:t>
-      </w:r>
-      <w:r>
-        <w:rPr>
-          <w:sz w:val="22"/>
-          <w:szCs w:val="20"/>
-          <w:lang w:val="es-MX"/>
-        </w:rPr>
-        <w:t xml:space="preserve"> está limpia y sólo se usa </w:t>
-      </w:r>
+        <w:t>engines</w:t>
+      </w:r>
+      <w:proofErr w:type="spellEnd"/>
+      <w:r>
+        <w:rPr>
+          <w:sz w:val="22"/>
+          <w:szCs w:val="20"/>
+          <w:lang w:val="es-MX"/>
+        </w:rPr>
+        <w:t xml:space="preserve"> y al final se </w:t>
+      </w:r>
+      <w:proofErr w:type="spellStart"/>
+      <w:r>
+        <w:rPr>
+          <w:sz w:val="22"/>
+          <w:szCs w:val="20"/>
+          <w:lang w:val="es-MX"/>
+        </w:rPr>
+        <w:t>limipió</w:t>
+      </w:r>
+      <w:proofErr w:type="spellEnd"/>
+      <w:r>
+        <w:rPr>
+          <w:sz w:val="22"/>
+          <w:szCs w:val="20"/>
+          <w:lang w:val="es-MX"/>
+        </w:rPr>
+        <w:t xml:space="preserve"> todo y sólo se dejó lo de </w:t>
+      </w:r>
+      <w:proofErr w:type="spellStart"/>
       <w:r>
         <w:rPr>
           <w:i/>
@@ -837,6 +1407,45 @@
         </w:rPr>
         <w:t>ejs</w:t>
       </w:r>
+      <w:proofErr w:type="spellEnd"/>
+      <w:r>
+        <w:rPr>
+          <w:sz w:val="22"/>
+          <w:szCs w:val="20"/>
+          <w:lang w:val="es-MX"/>
+        </w:rPr>
+        <w:t xml:space="preserve">. Por lo que la carpeta </w:t>
+      </w:r>
+      <w:r>
+        <w:rPr>
+          <w:i/>
+          <w:iCs/>
+          <w:sz w:val="22"/>
+          <w:szCs w:val="20"/>
+          <w:lang w:val="es-MX"/>
+        </w:rPr>
+        <w:t>04 MVC</w:t>
+      </w:r>
+      <w:r>
+        <w:rPr>
+          <w:sz w:val="22"/>
+          <w:szCs w:val="20"/>
+          <w:lang w:val="es-MX"/>
+        </w:rPr>
+        <w:t xml:space="preserve"> está limpia y sólo se usa </w:t>
+      </w:r>
+      <w:proofErr w:type="spellStart"/>
+      <w:r>
+        <w:rPr>
+          <w:i/>
+          <w:iCs/>
+          <w:sz w:val="22"/>
+          <w:szCs w:val="20"/>
+          <w:lang w:val="es-MX"/>
+        </w:rPr>
+        <w:t>ejs</w:t>
+      </w:r>
+      <w:proofErr w:type="spellEnd"/>
       <w:r>
         <w:rPr>
           <w:sz w:val="22"/>
@@ -892,15 +1501,57 @@
         </w:rPr>
         <w:t xml:space="preserve">. </w:t>
       </w:r>
-      <w:r>
-        <w:rPr>
-          <w:b/>
-          <w:bCs/>
-          <w:color w:val="70AD47" w:themeColor="accent6"/>
-          <w:lang w:val="es-MX"/>
-        </w:rPr>
-        <w:t>The Model View Controller</w:t>
-      </w:r>
+      <w:proofErr w:type="spellStart"/>
+      <w:r>
+        <w:rPr>
+          <w:b/>
+          <w:bCs/>
+          <w:color w:val="70AD47" w:themeColor="accent6"/>
+          <w:lang w:val="es-MX"/>
+        </w:rPr>
+        <w:t>The</w:t>
+      </w:r>
+      <w:proofErr w:type="spellEnd"/>
+      <w:r>
+        <w:rPr>
+          <w:b/>
+          <w:bCs/>
+          <w:color w:val="70AD47" w:themeColor="accent6"/>
+          <w:lang w:val="es-MX"/>
+        </w:rPr>
+        <w:t xml:space="preserve"> </w:t>
+      </w:r>
+      <w:proofErr w:type="spellStart"/>
+      <w:r>
+        <w:rPr>
+          <w:b/>
+          <w:bCs/>
+          <w:color w:val="70AD47" w:themeColor="accent6"/>
+          <w:lang w:val="es-MX"/>
+        </w:rPr>
+        <w:t>Model</w:t>
+      </w:r>
+      <w:proofErr w:type="spellEnd"/>
+      <w:r>
+        <w:rPr>
+          <w:b/>
+          <w:bCs/>
+          <w:color w:val="70AD47" w:themeColor="accent6"/>
+          <w:lang w:val="es-MX"/>
+        </w:rPr>
+        <w:t xml:space="preserve"> View </w:t>
+      </w:r>
+      <w:proofErr w:type="spellStart"/>
+      <w:r>
+        <w:rPr>
+          <w:b/>
+          <w:bCs/>
+          <w:color w:val="70AD47" w:themeColor="accent6"/>
+          <w:lang w:val="es-MX"/>
+        </w:rPr>
+        <w:t>Controller</w:t>
+      </w:r>
+      <w:proofErr w:type="spellEnd"/>
     </w:p>
     <w:p>
       <w:pPr>
@@ -965,169 +1616,575 @@
         </w:rPr>
         <w:t xml:space="preserve">. </w:t>
       </w:r>
-      <w:r>
-        <w:rPr>
-          <w:b/>
-          <w:bCs/>
-          <w:color w:val="70AD47" w:themeColor="accent6"/>
-          <w:lang w:val="es-MX"/>
-        </w:rPr>
-        <w:t>Optional: Enhancing the app</w:t>
-      </w:r>
-    </w:p>
-    <w:p>
-      <w:pPr>
-        <w:rPr>
-          <w:sz w:val="22"/>
-          <w:szCs w:val="20"/>
-          <w:lang w:val="es-MX"/>
-        </w:rPr>
-      </w:pPr>
-      <w:r>
-        <w:rPr>
-          <w:sz w:val="22"/>
-          <w:szCs w:val="20"/>
-          <w:lang w:val="es-MX"/>
-        </w:rPr>
-        <w:t xml:space="preserve">En esta sección </w:t>
-      </w:r>
-      <w:r>
-        <w:rPr>
-          <w:sz w:val="22"/>
-          <w:szCs w:val="20"/>
-          <w:lang w:val="es-MX"/>
-        </w:rPr>
-        <w:t xml:space="preserve">se agregaron más características a la tienda online, como más atributos al modelo, más rutas, controladores y vistas para incrementar las funcionalidades de la tienda online. </w:t>
-      </w:r>
-    </w:p>
-    <w:p>
-      <w:pPr>
-        <w:rPr>
-          <w:sz w:val="22"/>
-          <w:szCs w:val="20"/>
-          <w:lang w:val="es-MX"/>
-        </w:rPr>
-      </w:pPr>
-    </w:p>
-    <w:p>
-      <w:pPr>
-        <w:rPr>
-          <w:b/>
-          <w:bCs/>
-          <w:color w:val="70AD47" w:themeColor="accent6"/>
-          <w:lang w:val="en-US"/>
-        </w:rPr>
-      </w:pPr>
-      <w:r>
-        <w:rPr>
-          <w:b/>
-          <w:bCs/>
-          <w:color w:val="70AD47" w:themeColor="accent6"/>
-          <w:lang w:val="en-US"/>
-        </w:rPr>
-        <w:t>0</w:t>
-      </w:r>
-      <w:r>
-        <w:rPr>
-          <w:b/>
-          <w:bCs/>
-          <w:color w:val="70AD47" w:themeColor="accent6"/>
-          <w:lang w:val="en-US"/>
-        </w:rPr>
-        <w:t>7</w:t>
-      </w:r>
-      <w:r>
-        <w:rPr>
-          <w:b/>
-          <w:bCs/>
-          <w:color w:val="70AD47" w:themeColor="accent6"/>
-          <w:lang w:val="en-US"/>
+      <w:proofErr w:type="spellStart"/>
+      <w:r>
+        <w:rPr>
+          <w:b/>
+          <w:bCs/>
+          <w:color w:val="70AD47" w:themeColor="accent6"/>
+          <w:lang w:val="es-MX"/>
+        </w:rPr>
+        <w:t>Optional</w:t>
+      </w:r>
+      <w:proofErr w:type="spellEnd"/>
+      <w:r>
+        <w:rPr>
+          <w:b/>
+          <w:bCs/>
+          <w:color w:val="70AD47" w:themeColor="accent6"/>
+          <w:lang w:val="es-MX"/>
+        </w:rPr>
+        <w:t xml:space="preserve">: </w:t>
+      </w:r>
+      <w:proofErr w:type="spellStart"/>
+      <w:r>
+        <w:rPr>
+          <w:b/>
+          <w:bCs/>
+          <w:color w:val="70AD47" w:themeColor="accent6"/>
+          <w:lang w:val="es-MX"/>
+        </w:rPr>
+        <w:t>Enhancing</w:t>
+      </w:r>
+      <w:proofErr w:type="spellEnd"/>
+      <w:r>
+        <w:rPr>
+          <w:b/>
+          <w:bCs/>
+          <w:color w:val="70AD47" w:themeColor="accent6"/>
+          <w:lang w:val="es-MX"/>
+        </w:rPr>
+        <w:t xml:space="preserve"> </w:t>
+      </w:r>
+      <w:proofErr w:type="spellStart"/>
+      <w:r>
+        <w:rPr>
+          <w:b/>
+          <w:bCs/>
+          <w:color w:val="70AD47" w:themeColor="accent6"/>
+          <w:lang w:val="es-MX"/>
+        </w:rPr>
+        <w:t>the</w:t>
+      </w:r>
+      <w:proofErr w:type="spellEnd"/>
+      <w:r>
+        <w:rPr>
+          <w:b/>
+          <w:bCs/>
+          <w:color w:val="70AD47" w:themeColor="accent6"/>
+          <w:lang w:val="es-MX"/>
+        </w:rPr>
+        <w:t xml:space="preserve"> </w:t>
+      </w:r>
+      <w:proofErr w:type="gramStart"/>
+      <w:r>
+        <w:rPr>
+          <w:b/>
+          <w:bCs/>
+          <w:color w:val="70AD47" w:themeColor="accent6"/>
+          <w:lang w:val="es-MX"/>
+        </w:rPr>
+        <w:t>app</w:t>
+      </w:r>
+      <w:proofErr w:type="gramEnd"/>
+    </w:p>
+    <w:p>
+      <w:pPr>
+        <w:rPr>
+          <w:sz w:val="22"/>
+          <w:szCs w:val="20"/>
+          <w:lang w:val="es-MX"/>
+        </w:rPr>
+      </w:pPr>
+      <w:r>
+        <w:rPr>
+          <w:sz w:val="22"/>
+          <w:szCs w:val="20"/>
+          <w:lang w:val="es-MX"/>
+        </w:rPr>
+        <w:t xml:space="preserve">En esta sección se agregaron más características a la tienda online, como más atributos al modelo, más rutas, controladores y vistas para incrementar las funcionalidades de la tienda online. </w:t>
+      </w:r>
+    </w:p>
+    <w:p>
+      <w:pPr>
+        <w:rPr>
+          <w:sz w:val="22"/>
+          <w:szCs w:val="20"/>
+          <w:lang w:val="es-MX"/>
+        </w:rPr>
+      </w:pPr>
+    </w:p>
+    <w:p>
+      <w:pPr>
+        <w:rPr>
+          <w:b/>
+          <w:bCs/>
+          <w:color w:val="70AD47" w:themeColor="accent6"/>
+          <w:lang w:val="en-US"/>
+        </w:rPr>
+      </w:pPr>
+      <w:r>
+        <w:rPr>
+          <w:b/>
+          <w:bCs/>
+          <w:color w:val="70AD47" w:themeColor="accent6"/>
+          <w:lang w:val="en-US"/>
+        </w:rPr>
+        <w:t>07. Dynamic routes &amp; Advanced models</w:t>
+      </w:r>
+    </w:p>
+    <w:p>
+      <w:pPr>
+        <w:rPr>
+          <w:b/>
+          <w:bCs/>
+          <w:color w:val="4472C4" w:themeColor="accent1"/>
+          <w:sz w:val="22"/>
+          <w:szCs w:val="20"/>
+          <w:lang w:val="en-US"/>
+        </w:rPr>
+      </w:pPr>
+      <w:r>
+        <w:rPr>
+          <w:b/>
+          <w:bCs/>
+          <w:color w:val="4472C4" w:themeColor="accent1"/>
+          <w:sz w:val="22"/>
+          <w:szCs w:val="20"/>
+          <w:lang w:val="en-US"/>
+        </w:rPr>
+        <w:t>Passing route params</w:t>
+      </w:r>
+    </w:p>
+    <w:p>
+      <w:pPr>
+        <w:rPr>
+          <w:b/>
+          <w:bCs/>
+          <w:color w:val="4472C4" w:themeColor="accent1"/>
+          <w:sz w:val="22"/>
+          <w:szCs w:val="20"/>
+          <w:lang w:val="en-US"/>
+        </w:rPr>
+      </w:pPr>
+      <w:r>
+        <w:rPr>
+          <w:b/>
+          <w:bCs/>
+          <w:color w:val="4472C4" w:themeColor="accent1"/>
+          <w:sz w:val="22"/>
+          <w:szCs w:val="20"/>
+          <w:lang w:val="en-US"/>
+        </w:rPr>
+        <w:t>Using query params</w:t>
+      </w:r>
+      <w:r>
+        <w:rPr>
+          <w:b/>
+          <w:bCs/>
+          <w:color w:val="4472C4" w:themeColor="accent1"/>
+          <w:sz w:val="22"/>
+          <w:szCs w:val="20"/>
+          <w:lang w:val="en-US"/>
+        </w:rPr>
+        <w:t xml:space="preserve"> </w:t>
+      </w:r>
+    </w:p>
+    <w:p>
+      <w:pPr>
+        <w:pStyle w:val="Code"/>
+        <w:shd w:val="clear" w:color="auto" w:fill="F2F2F2" w:themeFill="background1" w:themeFillShade="F2"/>
+        <w:rPr>
+          <w:color w:val="C45911" w:themeColor="accent2" w:themeShade="BF"/>
+          <w:lang w:val="en-US"/>
+        </w:rPr>
+      </w:pPr>
+      <w:r>
+        <w:rPr>
+          <w:color w:val="C45911" w:themeColor="accent2" w:themeShade="BF"/>
+        </w:rPr>
+        <w:tab/>
+      </w:r>
+      <w:r>
+        <w:rPr>
+          <w:b/>
+          <w:bCs w:val="0"/>
+          <w:color w:val="C45911" w:themeColor="accent2" w:themeShade="BF"/>
+          <w:szCs w:val="20"/>
+          <w:lang w:val="en-US"/>
+        </w:rPr>
+        <w:t>?</w:t>
+      </w:r>
+      <w:r>
+        <w:rPr>
+          <w:b/>
+          <w:bCs w:val="0"/>
+          <w:color w:val="C45911" w:themeColor="accent2" w:themeShade="BF"/>
+          <w:szCs w:val="20"/>
+          <w:lang w:val="en-US"/>
+        </w:rPr>
+        <w:t>param</w:t>
+      </w:r>
+      <w:r>
+        <w:rPr>
+          <w:b/>
+          <w:bCs w:val="0"/>
+          <w:color w:val="C45911" w:themeColor="accent2" w:themeShade="BF"/>
+          <w:szCs w:val="20"/>
+          <w:lang w:val="en-US"/>
+        </w:rPr>
+        <w:t>=value&amp;isActive=true</w:t>
+      </w:r>
+    </w:p>
+    <w:p>
+      <w:pPr>
+        <w:pStyle w:val="Code"/>
+        <w:shd w:val="clear" w:color="auto" w:fill="F2F2F2" w:themeFill="background1" w:themeFillShade="F2"/>
+        <w:rPr>
+          <w:lang w:val="en-US"/>
+        </w:rPr>
+      </w:pPr>
+    </w:p>
+    <w:p>
+      <w:pPr>
+        <w:pStyle w:val="Code"/>
+        <w:shd w:val="clear" w:color="auto" w:fill="F2F2F2" w:themeFill="background1" w:themeFillShade="F2"/>
+        <w:rPr>
+          <w:lang w:val="en-US"/>
+        </w:rPr>
+      </w:pPr>
+      <w:r>
+        <w:rPr>
+          <w:lang w:val="en-US"/>
+        </w:rPr>
+        <w:tab/>
+      </w:r>
+      <w:r>
+        <w:rPr>
+          <w:lang w:val="en-US"/>
+        </w:rPr>
+        <w:t>Ex</w:t>
+      </w:r>
+      <w:r>
+        <w:rPr>
+          <w:lang w:val="en-US"/>
+        </w:rPr>
+        <w:t xml:space="preserve">ample: </w:t>
+      </w:r>
+    </w:p>
+    <w:p>
+      <w:pPr>
+        <w:pStyle w:val="Code"/>
+        <w:shd w:val="clear" w:color="auto" w:fill="F2F2F2" w:themeFill="background1" w:themeFillShade="F2"/>
+        <w:rPr>
+          <w:lang w:val="en-US"/>
+        </w:rPr>
+      </w:pPr>
+      <w:r>
+        <w:rPr>
+          <w:lang w:val="en-US"/>
+        </w:rPr>
+        <w:tab/>
+        <w:t>/product</w:t>
+      </w:r>
+      <w:r>
+        <w:rPr>
+          <w:lang w:val="en-US"/>
+        </w:rPr>
+        <w:t>s</w:t>
+      </w:r>
+      <w:r>
+        <w:rPr>
+          <w:lang w:val="en-US"/>
+        </w:rPr>
+        <w:t>/</w:t>
+      </w:r>
+      <w:r>
+        <w:rPr>
+          <w:color w:val="FF0000"/>
+          <w:lang w:val="en-US"/>
+        </w:rPr>
+        <w:t>:</w:t>
+      </w:r>
+      <w:r>
+        <w:rPr>
+          <w:color w:val="FF0000"/>
+          <w:lang w:val="en-US"/>
+        </w:rPr>
+        <w:t>productId</w:t>
+      </w:r>
+      <w:r>
+        <w:rPr>
+          <w:color w:val="00B0F0"/>
+          <w:lang w:val="en-US"/>
+        </w:rPr>
+        <w:t>?e</w:t>
+      </w:r>
+      <w:r>
+        <w:rPr>
+          <w:color w:val="00B0F0"/>
+          <w:lang w:val="en-US"/>
+        </w:rPr>
+        <w:t>dit</w:t>
+      </w:r>
+      <w:r>
+        <w:rPr>
+          <w:lang w:val="en-US"/>
+        </w:rPr>
+        <w:t>=true</w:t>
+      </w:r>
+    </w:p>
+    <w:p>
+      <w:pPr>
+        <w:pStyle w:val="Code"/>
+        <w:shd w:val="clear" w:color="auto" w:fill="F2F2F2" w:themeFill="background1" w:themeFillShade="F2"/>
+        <w:rPr>
+          <w:lang w:val="en-US"/>
+        </w:rPr>
+      </w:pPr>
+      <w:r>
+        <w:rPr>
+          <w:lang w:val="en-US"/>
+        </w:rPr>
+        <w:tab/>
+      </w:r>
+    </w:p>
+    <w:p>
+      <w:pPr>
+        <w:pStyle w:val="Code"/>
+        <w:shd w:val="clear" w:color="auto" w:fill="F2F2F2" w:themeFill="background1" w:themeFillShade="F2"/>
+        <w:rPr>
+          <w:lang w:val="en-US"/>
+        </w:rPr>
+      </w:pPr>
+      <w:r>
+        <w:rPr>
+          <w:lang w:val="en-US"/>
+        </w:rPr>
+        <w:tab/>
+      </w:r>
+      <w:r>
+        <w:rPr>
+          <w:lang w:val="en-US"/>
+        </w:rPr>
+        <w:t>/</w:t>
+      </w:r>
+      <w:r>
+        <w:rPr>
+          <w:lang w:val="en-US"/>
+        </w:rPr>
+        <w:t xml:space="preserve">* </w:t>
+      </w:r>
+      <w:r>
+        <w:rPr>
+          <w:lang w:val="en-US"/>
+        </w:rPr>
+        <w:t>Access t</w:t>
+      </w:r>
+      <w:r>
+        <w:rPr>
+          <w:lang w:val="en-US"/>
+        </w:rPr>
+        <w:t>o the data */</w:t>
+      </w:r>
+    </w:p>
+    <w:p>
+      <w:pPr>
+        <w:pStyle w:val="Code"/>
+        <w:shd w:val="clear" w:color="auto" w:fill="F2F2F2" w:themeFill="background1" w:themeFillShade="F2"/>
+        <w:rPr>
+          <w:lang w:val="en-US"/>
+        </w:rPr>
+      </w:pPr>
+      <w:r>
+        <w:rPr>
+          <w:lang w:val="en-US"/>
+        </w:rPr>
+        <w:tab/>
+      </w:r>
+    </w:p>
+    <w:p>
+      <w:pPr>
+        <w:pStyle w:val="Code"/>
+        <w:shd w:val="clear" w:color="auto" w:fill="F2F2F2" w:themeFill="background1" w:themeFillShade="F2"/>
+        <w:rPr>
+          <w:lang w:val="en-US"/>
+        </w:rPr>
+      </w:pPr>
+      <w:r>
+        <w:rPr>
+          <w:lang w:val="en-US"/>
+        </w:rPr>
+        <w:tab/>
+        <w:t>//Params</w:t>
+      </w:r>
+    </w:p>
+    <w:p>
+      <w:pPr>
+        <w:pStyle w:val="Code"/>
+        <w:shd w:val="clear" w:color="auto" w:fill="F2F2F2" w:themeFill="background1" w:themeFillShade="F2"/>
+        <w:rPr>
+          <w:lang w:val="en-US"/>
+        </w:rPr>
+      </w:pPr>
+      <w:r>
+        <w:rPr>
+          <w:lang w:val="en-US"/>
+        </w:rPr>
+        <w:tab/>
+      </w:r>
+      <w:r>
+        <w:rPr>
+          <w:lang w:val="en-US"/>
+        </w:rPr>
+        <w:t>req.</w:t>
+      </w:r>
+      <w:r>
+        <w:rPr>
+          <w:color w:val="FF0000"/>
+          <w:lang w:val="en-US"/>
+        </w:rPr>
+        <w:t>params.productId</w:t>
+      </w:r>
+    </w:p>
+    <w:p>
+      <w:pPr>
+        <w:pStyle w:val="Code"/>
+        <w:shd w:val="clear" w:color="auto" w:fill="F2F2F2" w:themeFill="background1" w:themeFillShade="F2"/>
+        <w:rPr>
+          <w:lang w:val="en-US"/>
+        </w:rPr>
+      </w:pPr>
+    </w:p>
+    <w:p>
+      <w:pPr>
+        <w:pStyle w:val="Code"/>
+        <w:shd w:val="clear" w:color="auto" w:fill="F2F2F2" w:themeFill="background1" w:themeFillShade="F2"/>
+        <w:rPr>
+          <w:lang w:val="en-US"/>
+        </w:rPr>
+      </w:pPr>
+      <w:r>
+        <w:rPr>
+          <w:lang w:val="en-US"/>
+        </w:rPr>
+        <w:tab/>
+        <w:t>//Parameters</w:t>
+      </w:r>
+    </w:p>
+    <w:p>
+      <w:pPr>
+        <w:pStyle w:val="Code"/>
+        <w:shd w:val="clear" w:color="auto" w:fill="F2F2F2" w:themeFill="background1" w:themeFillShade="F2"/>
+        <w:rPr>
+          <w:lang w:val="en-US"/>
+        </w:rPr>
+      </w:pPr>
+      <w:r>
+        <w:rPr>
+          <w:lang w:val="en-US"/>
+        </w:rPr>
+        <w:tab/>
+        <w:t>req.</w:t>
+      </w:r>
+      <w:r>
+        <w:rPr>
+          <w:color w:val="00B0F0"/>
+          <w:lang w:val="en-US"/>
+        </w:rPr>
+        <w:t xml:space="preserve">query.edit </w:t>
+      </w:r>
+    </w:p>
+    <w:p>
+      <w:pPr>
+        <w:pStyle w:val="Code"/>
+        <w:shd w:val="clear" w:color="auto" w:fill="F2F2F2" w:themeFill="background1" w:themeFillShade="F2"/>
+        <w:rPr>
+          <w:lang w:val="en-US"/>
+        </w:rPr>
+      </w:pPr>
+      <w:r>
+        <w:rPr>
+          <w:lang w:val="en-US"/>
+        </w:rPr>
+        <w:tab/>
+      </w:r>
+    </w:p>
+    <w:p>
+      <w:pPr>
+        <w:rPr>
+          <w:b/>
+          <w:bCs/>
+          <w:color w:val="70AD47" w:themeColor="accent6"/>
+          <w:lang w:val="en-US"/>
+        </w:rPr>
+      </w:pPr>
+      <w:r>
+        <w:rPr>
+          <w:b/>
+          <w:bCs/>
+          <w:color w:val="4472C4" w:themeColor="accent1"/>
+          <w:sz w:val="22"/>
+          <w:szCs w:val="20"/>
+          <w:lang w:val="en-US"/>
+        </w:rPr>
+        <w:t>Enhance our models</w:t>
+      </w:r>
+    </w:p>
+    <w:p>
+      <w:pPr>
+        <w:rPr>
+          <w:lang w:val="es-MX"/>
+        </w:rPr>
+      </w:pPr>
+      <w:r>
+        <w:rPr>
+          <w:lang w:val="es-MX"/>
+        </w:rPr>
+        <w:t>Se trabajó con métodos estáticos para</w:t>
+      </w:r>
+      <w:r>
+        <w:rPr>
+          <w:lang w:val="es-MX"/>
+        </w:rPr>
+        <w:t xml:space="preserve"> no tener que crear varias instancias de un producto. </w:t>
+      </w:r>
+    </w:p>
+    <w:p>
+      <w:pPr>
+        <w:rPr>
+          <w:lang w:val="es-MX"/>
+        </w:rPr>
+      </w:pPr>
+      <w:r>
+        <w:rPr>
+          <w:lang w:val="es-MX"/>
+        </w:rPr>
+        <w:t xml:space="preserve">Se puede interactuar entre </w:t>
+      </w:r>
+      <w:proofErr w:type="spellStart"/>
+      <w:r>
+        <w:rPr>
+          <w:i/>
+          <w:iCs/>
+          <w:u w:val="single"/>
+          <w:lang w:val="es-MX"/>
+        </w:rPr>
+        <w:t>models</w:t>
+      </w:r>
+      <w:proofErr w:type="spellEnd"/>
+      <w:r>
+        <w:rPr>
+          <w:lang w:val="es-MX"/>
         </w:rPr>
         <w:t xml:space="preserve">. </w:t>
       </w:r>
-      <w:r>
-        <w:rPr>
-          <w:b/>
-          <w:bCs/>
-          <w:color w:val="70AD47" w:themeColor="accent6"/>
-          <w:lang w:val="en-US"/>
-        </w:rPr>
-        <w:t>Dynamic routes &amp; Advanced models</w:t>
-      </w:r>
-    </w:p>
-    <w:p>
-      <w:pPr>
-        <w:rPr>
-          <w:b/>
-          <w:bCs/>
-          <w:color w:val="4472C4" w:themeColor="accent1"/>
-          <w:sz w:val="22"/>
-          <w:szCs w:val="20"/>
-          <w:lang w:val="en-US"/>
-        </w:rPr>
-      </w:pPr>
-      <w:r>
-        <w:rPr>
-          <w:b/>
-          <w:bCs/>
-          <w:color w:val="4472C4" w:themeColor="accent1"/>
-          <w:sz w:val="22"/>
-          <w:szCs w:val="20"/>
-          <w:lang w:val="en-US"/>
-        </w:rPr>
-        <w:t>Passing route params</w:t>
-      </w:r>
-    </w:p>
-    <w:p>
-      <w:pPr>
-        <w:rPr>
-          <w:b/>
-          <w:bCs/>
-          <w:color w:val="4472C4" w:themeColor="accent1"/>
-          <w:sz w:val="22"/>
-          <w:szCs w:val="20"/>
-          <w:lang w:val="en-US"/>
-        </w:rPr>
-      </w:pPr>
-      <w:r>
-        <w:rPr>
-          <w:b/>
-          <w:bCs/>
-          <w:color w:val="4472C4" w:themeColor="accent1"/>
-          <w:sz w:val="22"/>
-          <w:szCs w:val="20"/>
-          <w:lang w:val="en-US"/>
-        </w:rPr>
-        <w:t>Using query params</w:t>
-      </w:r>
-    </w:p>
-    <w:p>
-      <w:pPr>
-        <w:rPr>
-          <w:b/>
-          <w:bCs/>
-          <w:color w:val="70AD47" w:themeColor="accent6"/>
-          <w:lang w:val="en-US"/>
-        </w:rPr>
-      </w:pPr>
-      <w:r>
-        <w:rPr>
-          <w:b/>
-          <w:bCs/>
-          <w:color w:val="4472C4" w:themeColor="accent1"/>
-          <w:sz w:val="22"/>
-          <w:szCs w:val="20"/>
-          <w:lang w:val="en-US"/>
-        </w:rPr>
-        <w:t>Enhance our models</w:t>
-      </w:r>
-    </w:p>
-    <w:p>
-      <w:pPr>
-        <w:rPr>
-          <w:sz w:val="22"/>
-          <w:szCs w:val="20"/>
-          <w:lang w:val="en-US"/>
+    </w:p>
+    <w:p>
+      <w:pPr>
+        <w:rPr>
+          <w:u w:val="single"/>
+          <w:lang w:val="es-MX"/>
         </w:rPr>
       </w:pPr>
     </w:p>

</xml_diff>

<commit_message>
Sequelize, MongoDb, Mongoose, Sessions & Cookies. [DONE]. Authentication [In Process]
</commit_message>
<xml_diff>
--- a/Notes.docx
+++ b/Notes.docx
@@ -13,7 +13,6 @@
           <w:lang w:val="en-US"/>
         </w:rPr>
       </w:pPr>
-      <w:proofErr w:type="spellStart"/>
       <w:r>
         <w:rPr>
           <w:b/>
@@ -22,31 +21,8 @@
           <w:szCs w:val="32"/>
           <w:lang w:val="en-US"/>
         </w:rPr>
-        <w:t>Notas</w:t>
-      </w:r>
-      <w:proofErr w:type="spellEnd"/>
-      <w:r>
-        <w:rPr>
-          <w:b/>
-          <w:bCs/>
-          <w:sz w:val="36"/>
-          <w:szCs w:val="32"/>
-          <w:lang w:val="en-US"/>
-        </w:rPr>
-        <w:t xml:space="preserve"> del </w:t>
-      </w:r>
-      <w:proofErr w:type="spellStart"/>
-      <w:r>
-        <w:rPr>
-          <w:b/>
-          <w:bCs/>
-          <w:sz w:val="36"/>
-          <w:szCs w:val="32"/>
-          <w:lang w:val="en-US"/>
-        </w:rPr>
-        <w:t>curso</w:t>
-      </w:r>
-      <w:proofErr w:type="spellEnd"/>
+        <w:t>Notas del curso</w:t>
+      </w:r>
     </w:p>
     <w:p>
       <w:pPr>
@@ -94,45 +70,8 @@
           <w:szCs w:val="20"/>
           <w:lang w:val="en-US"/>
         </w:rPr>
-        <w:t xml:space="preserve">1. </w:t>
-      </w:r>
-      <w:proofErr w:type="spellStart"/>
-      <w:r>
-        <w:rPr>
-          <w:b/>
-          <w:bCs/>
-          <w:color w:val="4472C4" w:themeColor="accent1"/>
-          <w:sz w:val="22"/>
-          <w:szCs w:val="20"/>
-          <w:lang w:val="en-US"/>
-        </w:rPr>
-        <w:t>Uso</w:t>
-      </w:r>
-      <w:proofErr w:type="spellEnd"/>
-      <w:r>
-        <w:rPr>
-          <w:b/>
-          <w:bCs/>
-          <w:color w:val="4472C4" w:themeColor="accent1"/>
-          <w:sz w:val="22"/>
-          <w:szCs w:val="20"/>
-          <w:lang w:val="en-US"/>
-        </w:rPr>
-        <w:t xml:space="preserve"> de </w:t>
-      </w:r>
-      <w:proofErr w:type="spellStart"/>
-      <w:r>
-        <w:rPr>
-          <w:b/>
-          <w:bCs/>
-          <w:color w:val="4472C4" w:themeColor="accent1"/>
-          <w:sz w:val="22"/>
-          <w:szCs w:val="20"/>
-          <w:lang w:val="en-US"/>
-        </w:rPr>
-        <w:t>npm</w:t>
-      </w:r>
-      <w:proofErr w:type="spellEnd"/>
+        <w:t>1. Uso de npm</w:t>
+      </w:r>
     </w:p>
     <w:p>
       <w:pPr>
@@ -146,30 +85,8 @@
         <w:rPr>
           <w:lang w:val="en-US"/>
         </w:rPr>
-        <w:t xml:space="preserve">    </w:t>
-      </w:r>
-      <w:proofErr w:type="spellStart"/>
-      <w:r>
-        <w:rPr>
-          <w:lang w:val="en-US"/>
-        </w:rPr>
-        <w:t>npm</w:t>
-      </w:r>
-      <w:proofErr w:type="spellEnd"/>
-      <w:r>
-        <w:rPr>
-          <w:lang w:val="en-US"/>
-        </w:rPr>
-        <w:t xml:space="preserve"> </w:t>
-      </w:r>
-      <w:proofErr w:type="spellStart"/>
-      <w:r>
-        <w:rPr>
-          <w:lang w:val="en-US"/>
-        </w:rPr>
-        <w:t>init</w:t>
-      </w:r>
-      <w:proofErr w:type="spellEnd"/>
+        <w:t xml:space="preserve">    npm init</w:t>
+      </w:r>
     </w:p>
     <w:p>
       <w:pPr>
@@ -183,35 +100,7 @@
         <w:rPr>
           <w:lang w:val="en-US"/>
         </w:rPr>
-        <w:t xml:space="preserve">    </w:t>
-      </w:r>
-      <w:proofErr w:type="spellStart"/>
-      <w:r>
-        <w:rPr>
-          <w:lang w:val="en-US"/>
-        </w:rPr>
-        <w:t>npm</w:t>
-      </w:r>
-      <w:proofErr w:type="spellEnd"/>
-      <w:r>
-        <w:rPr>
-          <w:lang w:val="en-US"/>
-        </w:rPr>
-        <w:t xml:space="preserve"> install &lt;</w:t>
-      </w:r>
-      <w:proofErr w:type="spellStart"/>
-      <w:r>
-        <w:rPr>
-          <w:lang w:val="en-US"/>
-        </w:rPr>
-        <w:t>package_name</w:t>
-      </w:r>
-      <w:proofErr w:type="spellEnd"/>
-      <w:r>
-        <w:rPr>
-          <w:lang w:val="en-US"/>
-        </w:rPr>
-        <w:t>&gt;</w:t>
+        <w:t xml:space="preserve">    npm install &lt;package_name&gt;</w:t>
       </w:r>
     </w:p>
     <w:p>
@@ -228,107 +117,44 @@
         </w:rPr>
         <w:t xml:space="preserve">    </w:t>
       </w:r>
-      <w:proofErr w:type="spellStart"/>
-      <w:r>
-        <w:rPr>
-          <w:lang w:val="es-MX"/>
-        </w:rPr>
-        <w:t>npm</w:t>
-      </w:r>
-      <w:proofErr w:type="spellEnd"/>
-      <w:r>
-        <w:rPr>
-          <w:lang w:val="es-MX"/>
-        </w:rPr>
-        <w:t xml:space="preserve"> </w:t>
-      </w:r>
-      <w:proofErr w:type="spellStart"/>
-      <w:r>
-        <w:rPr>
-          <w:lang w:val="es-MX"/>
-        </w:rPr>
-        <w:t>install</w:t>
-      </w:r>
-      <w:proofErr w:type="spellEnd"/>
-      <w:r>
-        <w:rPr>
-          <w:lang w:val="es-MX"/>
-        </w:rPr>
-        <w:t xml:space="preserve"> --</w:t>
-      </w:r>
-      <w:proofErr w:type="spellStart"/>
-      <w:r>
-        <w:rPr>
-          <w:lang w:val="es-MX"/>
-        </w:rPr>
-        <w:t>save-dev</w:t>
-      </w:r>
-      <w:proofErr w:type="spellEnd"/>
-      <w:r>
-        <w:rPr>
-          <w:lang w:val="es-MX"/>
-        </w:rPr>
-        <w:t xml:space="preserve"> </w:t>
-      </w:r>
-      <w:proofErr w:type="spellStart"/>
-      <w:r>
-        <w:rPr>
-          <w:lang w:val="es-MX"/>
-        </w:rPr>
-        <w:t>nodemon</w:t>
-      </w:r>
-      <w:proofErr w:type="spellEnd"/>
-      <w:r>
-        <w:rPr>
-          <w:lang w:val="es-MX"/>
-        </w:rPr>
-        <w:t xml:space="preserve"> </w:t>
-      </w:r>
-    </w:p>
-    <w:p>
-      <w:pPr>
-        <w:rPr>
-          <w:sz w:val="22"/>
-          <w:szCs w:val="20"/>
-          <w:lang w:val="es-MX"/>
-        </w:rPr>
-      </w:pPr>
-    </w:p>
-    <w:p>
-      <w:pPr>
-        <w:rPr>
-          <w:b/>
-          <w:bCs/>
-          <w:color w:val="4472C4" w:themeColor="accent1"/>
-          <w:sz w:val="22"/>
-          <w:szCs w:val="20"/>
-          <w:lang w:val="es-MX"/>
-        </w:rPr>
-      </w:pPr>
-      <w:r>
-        <w:rPr>
-          <w:b/>
-          <w:bCs/>
-          <w:color w:val="4472C4" w:themeColor="accent1"/>
-          <w:sz w:val="22"/>
-          <w:szCs w:val="20"/>
-          <w:lang w:val="es-MX"/>
-        </w:rPr>
-        <w:t xml:space="preserve">2. Uso de </w:t>
-      </w:r>
-      <w:proofErr w:type="spellStart"/>
-      <w:r>
-        <w:rPr>
-          <w:b/>
-          <w:bCs/>
-          <w:color w:val="4472C4" w:themeColor="accent1"/>
-          <w:sz w:val="22"/>
-          <w:szCs w:val="20"/>
-          <w:lang w:val="es-MX"/>
-        </w:rPr>
-        <w:t>nodemon</w:t>
-      </w:r>
-      <w:proofErr w:type="spellEnd"/>
+      <w:r>
+        <w:rPr>
+          <w:lang w:val="es-MX"/>
+        </w:rPr>
+        <w:t xml:space="preserve">npm install --save-dev nodemon </w:t>
+      </w:r>
+    </w:p>
+    <w:p>
+      <w:pPr>
+        <w:rPr>
+          <w:sz w:val="22"/>
+          <w:szCs w:val="20"/>
+          <w:lang w:val="es-MX"/>
+        </w:rPr>
+      </w:pPr>
+    </w:p>
+    <w:p>
+      <w:pPr>
+        <w:rPr>
+          <w:b/>
+          <w:bCs/>
+          <w:color w:val="4472C4" w:themeColor="accent1"/>
+          <w:sz w:val="22"/>
+          <w:szCs w:val="20"/>
+          <w:lang w:val="es-MX"/>
+        </w:rPr>
+      </w:pPr>
+      <w:r>
+        <w:rPr>
+          <w:b/>
+          <w:bCs/>
+          <w:color w:val="4472C4" w:themeColor="accent1"/>
+          <w:sz w:val="22"/>
+          <w:szCs w:val="20"/>
+          <w:lang w:val="es-MX"/>
+        </w:rPr>
+        <w:t>2. Uso de nodemon</w:t>
+      </w:r>
     </w:p>
     <w:p>
       <w:pPr>
@@ -344,19 +170,11 @@
         </w:rPr>
         <w:t xml:space="preserve">    </w:t>
       </w:r>
-      <w:proofErr w:type="spellStart"/>
-      <w:r>
-        <w:rPr>
-          <w:lang w:val="en-US"/>
-        </w:rPr>
-        <w:t>npm</w:t>
-      </w:r>
-      <w:proofErr w:type="spellEnd"/>
-      <w:r>
-        <w:rPr>
-          <w:lang w:val="en-US"/>
-        </w:rPr>
-        <w:t xml:space="preserve"> start</w:t>
+      <w:r>
+        <w:rPr>
+          <w:lang w:val="en-US"/>
+        </w:rPr>
+        <w:t>npm start</w:t>
       </w:r>
     </w:p>
     <w:p>
@@ -371,110 +189,64 @@
         <w:rPr>
           <w:lang w:val="en-US"/>
         </w:rPr>
+        <w:t xml:space="preserve">    npm run &lt;script_name&gt; //Para custom scripts</w:t>
+      </w:r>
+    </w:p>
+    <w:p>
+      <w:pPr>
+        <w:rPr>
+          <w:sz w:val="22"/>
+          <w:szCs w:val="20"/>
+          <w:lang w:val="en-US"/>
+        </w:rPr>
+      </w:pPr>
+    </w:p>
+    <w:p>
+      <w:pPr>
+        <w:rPr>
+          <w:b/>
+          <w:bCs/>
+          <w:color w:val="4472C4" w:themeColor="accent1"/>
+          <w:sz w:val="22"/>
+          <w:szCs w:val="20"/>
+          <w:lang w:val="en-US"/>
+        </w:rPr>
+      </w:pPr>
+      <w:r>
+        <w:rPr>
+          <w:b/>
+          <w:bCs/>
+          <w:color w:val="4472C4" w:themeColor="accent1"/>
+          <w:sz w:val="22"/>
+          <w:szCs w:val="20"/>
+          <w:lang w:val="en-US"/>
+        </w:rPr>
+        <w:t>3. Debugging Node.js app con VSC</w:t>
+      </w:r>
+    </w:p>
+    <w:p>
+      <w:pPr>
+        <w:rPr>
+          <w:sz w:val="22"/>
+          <w:szCs w:val="20"/>
+          <w:lang w:val="es-MX"/>
+        </w:rPr>
+      </w:pPr>
+      <w:r>
+        <w:rPr>
+          <w:sz w:val="22"/>
+          <w:szCs w:val="20"/>
+          <w:lang w:val="en-US"/>
+        </w:rPr>
         <w:t xml:space="preserve">    </w:t>
       </w:r>
-      <w:proofErr w:type="spellStart"/>
-      <w:r>
-        <w:rPr>
-          <w:lang w:val="en-US"/>
-        </w:rPr>
-        <w:t>npm</w:t>
-      </w:r>
-      <w:proofErr w:type="spellEnd"/>
-      <w:r>
-        <w:rPr>
-          <w:lang w:val="en-US"/>
-        </w:rPr>
-        <w:t xml:space="preserve"> run &lt;</w:t>
-      </w:r>
-      <w:proofErr w:type="spellStart"/>
-      <w:r>
-        <w:rPr>
-          <w:lang w:val="en-US"/>
-        </w:rPr>
-        <w:t>script_name</w:t>
-      </w:r>
-      <w:proofErr w:type="spellEnd"/>
-      <w:r>
-        <w:rPr>
-          <w:lang w:val="en-US"/>
-        </w:rPr>
-        <w:t>&gt; //Para custom scripts</w:t>
-      </w:r>
-    </w:p>
-    <w:p>
-      <w:pPr>
-        <w:rPr>
-          <w:sz w:val="22"/>
-          <w:szCs w:val="20"/>
-          <w:lang w:val="en-US"/>
-        </w:rPr>
-      </w:pPr>
-    </w:p>
-    <w:p>
-      <w:pPr>
-        <w:rPr>
-          <w:b/>
-          <w:bCs/>
-          <w:color w:val="4472C4" w:themeColor="accent1"/>
-          <w:sz w:val="22"/>
-          <w:szCs w:val="20"/>
-          <w:lang w:val="en-US"/>
-        </w:rPr>
-      </w:pPr>
-      <w:r>
-        <w:rPr>
-          <w:b/>
-          <w:bCs/>
-          <w:color w:val="4472C4" w:themeColor="accent1"/>
-          <w:sz w:val="22"/>
-          <w:szCs w:val="20"/>
-          <w:lang w:val="en-US"/>
-        </w:rPr>
-        <w:t>3. Debugging Node.js app con VSC</w:t>
-      </w:r>
-    </w:p>
-    <w:p>
-      <w:pPr>
-        <w:rPr>
-          <w:sz w:val="22"/>
-          <w:szCs w:val="20"/>
-          <w:lang w:val="es-MX"/>
-        </w:rPr>
-      </w:pPr>
-      <w:r>
-        <w:rPr>
-          <w:sz w:val="22"/>
-          <w:szCs w:val="20"/>
-          <w:lang w:val="en-US"/>
-        </w:rPr>
-        <w:t xml:space="preserve">    </w:t>
-      </w:r>
-      <w:r>
-        <w:rPr>
-          <w:sz w:val="22"/>
-          <w:szCs w:val="20"/>
-          <w:lang w:val="es-MX"/>
-        </w:rPr>
-        <w:t xml:space="preserve">- </w:t>
-      </w:r>
-      <w:proofErr w:type="spellStart"/>
-      <w:r>
-        <w:rPr>
-          <w:sz w:val="22"/>
-          <w:szCs w:val="20"/>
-          <w:lang w:val="es-MX"/>
-        </w:rPr>
-        <w:t>Config</w:t>
-      </w:r>
-      <w:proofErr w:type="spellEnd"/>
-      <w:r>
-        <w:rPr>
-          <w:sz w:val="22"/>
-          <w:szCs w:val="20"/>
-          <w:lang w:val="es-MX"/>
-        </w:rPr>
-        <w:t xml:space="preserve">. extra: </w:t>
+      <w:r>
+        <w:rPr>
+          <w:sz w:val="22"/>
+          <w:szCs w:val="20"/>
+          <w:lang w:val="es-MX"/>
+        </w:rPr>
+        <w:t xml:space="preserve">- Config. extra: </w:t>
       </w:r>
     </w:p>
     <w:p>
@@ -489,35 +261,7 @@
         <w:rPr>
           <w:lang w:val="es-MX"/>
         </w:rPr>
-        <w:t xml:space="preserve">    #En el archivo '.</w:t>
-      </w:r>
-      <w:proofErr w:type="spellStart"/>
-      <w:r>
-        <w:rPr>
-          <w:lang w:val="es-MX"/>
-        </w:rPr>
-        <w:t>vscode</w:t>
-      </w:r>
-      <w:proofErr w:type="spellEnd"/>
-      <w:r>
-        <w:rPr>
-          <w:lang w:val="es-MX"/>
-        </w:rPr>
-        <w:t>/</w:t>
-      </w:r>
-      <w:proofErr w:type="spellStart"/>
-      <w:r>
-        <w:rPr>
-          <w:lang w:val="es-MX"/>
-        </w:rPr>
-        <w:t>launch.json</w:t>
-      </w:r>
-      <w:proofErr w:type="spellEnd"/>
-      <w:r>
-        <w:rPr>
-          <w:lang w:val="es-MX"/>
-        </w:rPr>
-        <w:t>' añadir:</w:t>
+        <w:t xml:space="preserve">    #En el archivo '.vscode/launch.json' añadir:</w:t>
       </w:r>
     </w:p>
     <w:p>
@@ -532,16 +276,8 @@
         <w:rPr>
           <w:lang w:val="es-MX"/>
         </w:rPr>
-        <w:t xml:space="preserve">    #Permitirá reiniciar automáticamente el </w:t>
-      </w:r>
-      <w:proofErr w:type="spellStart"/>
-      <w:r>
-        <w:rPr>
-          <w:lang w:val="es-MX"/>
-        </w:rPr>
-        <w:t>debugger</w:t>
-      </w:r>
-      <w:proofErr w:type="spellEnd"/>
+        <w:t xml:space="preserve">    #Permitirá reiniciar automáticamente el debugger</w:t>
+      </w:r>
     </w:p>
     <w:p>
       <w:pPr>
@@ -555,21 +291,7 @@
         <w:rPr>
           <w:lang w:val="es-MX"/>
         </w:rPr>
-        <w:t xml:space="preserve">        "</w:t>
-      </w:r>
-      <w:proofErr w:type="spellStart"/>
-      <w:r>
-        <w:rPr>
-          <w:lang w:val="es-MX"/>
-        </w:rPr>
-        <w:t>restart</w:t>
-      </w:r>
-      <w:proofErr w:type="spellEnd"/>
-      <w:r>
-        <w:rPr>
-          <w:lang w:val="es-MX"/>
-        </w:rPr>
-        <w:t>": true,</w:t>
+        <w:t xml:space="preserve">        "restart": true,</w:t>
       </w:r>
     </w:p>
     <w:p>
@@ -590,35 +312,7 @@
         <w:rPr>
           <w:lang w:val="en-US"/>
         </w:rPr>
-        <w:t>"</w:t>
-      </w:r>
-      <w:proofErr w:type="spellStart"/>
-      <w:r>
-        <w:rPr>
-          <w:lang w:val="en-US"/>
-        </w:rPr>
-        <w:t>runtimeExecutable</w:t>
-      </w:r>
-      <w:proofErr w:type="spellEnd"/>
-      <w:r>
-        <w:rPr>
-          <w:lang w:val="en-US"/>
-        </w:rPr>
-        <w:t>": "</w:t>
-      </w:r>
-      <w:proofErr w:type="spellStart"/>
-      <w:r>
-        <w:rPr>
-          <w:lang w:val="en-US"/>
-        </w:rPr>
-        <w:t>nodemon</w:t>
-      </w:r>
-      <w:proofErr w:type="spellEnd"/>
-      <w:r>
-        <w:rPr>
-          <w:lang w:val="en-US"/>
-        </w:rPr>
-        <w:t>",</w:t>
+        <w:t>"runtimeExecutable": "nodemon",</w:t>
       </w:r>
     </w:p>
     <w:p>
@@ -633,68 +327,41 @@
         <w:rPr>
           <w:lang w:val="en-US"/>
         </w:rPr>
-        <w:t xml:space="preserve">        "console": "</w:t>
-      </w:r>
-      <w:proofErr w:type="spellStart"/>
-      <w:r>
-        <w:rPr>
-          <w:lang w:val="en-US"/>
-        </w:rPr>
-        <w:t>integratedTerminal</w:t>
-      </w:r>
-      <w:proofErr w:type="spellEnd"/>
-      <w:r>
-        <w:rPr>
-          <w:lang w:val="en-US"/>
-        </w:rPr>
-        <w:t>"</w:t>
-      </w:r>
-    </w:p>
-    <w:p>
-      <w:pPr>
-        <w:rPr>
-          <w:lang w:val="en-US"/>
-        </w:rPr>
-      </w:pPr>
-    </w:p>
-    <w:p>
-      <w:pPr>
-        <w:rPr>
-          <w:lang w:val="en-US"/>
-        </w:rPr>
-      </w:pPr>
-    </w:p>
-    <w:p>
-      <w:pPr>
-        <w:rPr>
-          <w:b/>
-          <w:bCs/>
-          <w:color w:val="70AD47" w:themeColor="accent6"/>
-          <w:lang w:val="en-US"/>
-        </w:rPr>
-      </w:pPr>
-      <w:r>
-        <w:rPr>
-          <w:b/>
-          <w:bCs/>
-          <w:color w:val="70AD47" w:themeColor="accent6"/>
-          <w:lang w:val="en-US"/>
-        </w:rPr>
-        <w:t xml:space="preserve">03. </w:t>
-      </w:r>
-      <w:proofErr w:type="spellStart"/>
-      <w:proofErr w:type="gramStart"/>
-      <w:r>
-        <w:rPr>
-          <w:b/>
-          <w:bCs/>
-          <w:color w:val="70AD47" w:themeColor="accent6"/>
-          <w:lang w:val="en-US"/>
-        </w:rPr>
-        <w:t>Express,js</w:t>
-      </w:r>
-      <w:proofErr w:type="spellEnd"/>
-      <w:proofErr w:type="gramEnd"/>
+        <w:t xml:space="preserve">        "console": "integratedTerminal"</w:t>
+      </w:r>
+    </w:p>
+    <w:p>
+      <w:pPr>
+        <w:rPr>
+          <w:lang w:val="en-US"/>
+        </w:rPr>
+      </w:pPr>
+    </w:p>
+    <w:p>
+      <w:pPr>
+        <w:rPr>
+          <w:lang w:val="en-US"/>
+        </w:rPr>
+      </w:pPr>
+    </w:p>
+    <w:p>
+      <w:pPr>
+        <w:rPr>
+          <w:b/>
+          <w:bCs/>
+          <w:color w:val="70AD47" w:themeColor="accent6"/>
+          <w:lang w:val="es-MX"/>
+        </w:rPr>
+      </w:pPr>
+      <w:r>
+        <w:rPr>
+          <w:b/>
+          <w:bCs/>
+          <w:color w:val="70AD47" w:themeColor="accent6"/>
+          <w:lang w:val="es-MX"/>
+        </w:rPr>
+        <w:t>03. Express,js</w:t>
+      </w:r>
     </w:p>
     <w:p>
       <w:pPr>
@@ -757,123 +424,56 @@
           <w:szCs w:val="20"/>
           <w:lang w:val="es-MX"/>
         </w:rPr>
-        <w:t xml:space="preserve">Cualquier ruta irá a la '/' por lo que otra ruta debe ir antes del </w:t>
-      </w:r>
-      <w:proofErr w:type="spellStart"/>
-      <w:r>
-        <w:rPr>
-          <w:sz w:val="22"/>
-          <w:szCs w:val="20"/>
-          <w:lang w:val="es-MX"/>
-        </w:rPr>
-        <w:t>roo</w:t>
-      </w:r>
-      <w:r>
-        <w:rPr>
-          <w:sz w:val="22"/>
-          <w:szCs w:val="20"/>
-          <w:lang w:val="es-MX"/>
-        </w:rPr>
-        <w:t>t</w:t>
-      </w:r>
-      <w:proofErr w:type="spellEnd"/>
-      <w:r>
-        <w:rPr>
-          <w:sz w:val="22"/>
-          <w:szCs w:val="20"/>
-          <w:lang w:val="es-MX"/>
-        </w:rPr>
-        <w:t xml:space="preserve">. </w:t>
-      </w:r>
-      <w:r>
-        <w:rPr>
-          <w:sz w:val="22"/>
-          <w:szCs w:val="20"/>
-          <w:lang w:val="es-MX"/>
-        </w:rPr>
-        <w:t xml:space="preserve">Para que la </w:t>
-      </w:r>
-      <w:proofErr w:type="spellStart"/>
-      <w:r>
-        <w:rPr>
-          <w:sz w:val="22"/>
-          <w:szCs w:val="20"/>
-          <w:lang w:val="es-MX"/>
-        </w:rPr>
-        <w:t>request</w:t>
-      </w:r>
-      <w:proofErr w:type="spellEnd"/>
-      <w:r>
-        <w:rPr>
-          <w:sz w:val="22"/>
-          <w:szCs w:val="20"/>
-          <w:lang w:val="es-MX"/>
-        </w:rPr>
-        <w:t xml:space="preserve"> continúe al </w:t>
-      </w:r>
-      <w:proofErr w:type="spellStart"/>
-      <w:r>
-        <w:rPr>
-          <w:sz w:val="22"/>
-          <w:szCs w:val="20"/>
-          <w:lang w:val="es-MX"/>
-        </w:rPr>
-        <w:t>sifg</w:t>
-      </w:r>
-      <w:proofErr w:type="spellEnd"/>
-      <w:r>
-        <w:rPr>
-          <w:sz w:val="22"/>
-          <w:szCs w:val="20"/>
-          <w:lang w:val="es-MX"/>
-        </w:rPr>
-        <w:t>. middleware debe de usarse Next().</w:t>
-      </w:r>
-    </w:p>
-    <w:p>
-      <w:pPr>
-        <w:rPr>
-          <w:sz w:val="22"/>
-          <w:szCs w:val="20"/>
-          <w:lang w:val="es-MX"/>
-        </w:rPr>
-      </w:pPr>
-    </w:p>
-    <w:p>
-      <w:pPr>
-        <w:rPr>
-          <w:b/>
-          <w:bCs/>
-          <w:color w:val="4472C4" w:themeColor="accent1"/>
-          <w:sz w:val="22"/>
-          <w:szCs w:val="20"/>
-          <w:lang w:val="en-US"/>
-        </w:rPr>
-      </w:pPr>
-      <w:r>
-        <w:rPr>
-          <w:b/>
-          <w:bCs/>
-          <w:color w:val="4472C4" w:themeColor="accent1"/>
-          <w:sz w:val="22"/>
-          <w:szCs w:val="20"/>
-          <w:lang w:val="en-US"/>
-        </w:rPr>
-        <w:t xml:space="preserve">- </w:t>
-      </w:r>
-      <w:proofErr w:type="spellStart"/>
-      <w:r>
-        <w:rPr>
-          <w:b/>
-          <w:bCs/>
-          <w:color w:val="4472C4" w:themeColor="accent1"/>
-          <w:sz w:val="22"/>
-          <w:szCs w:val="20"/>
-          <w:lang w:val="en-US"/>
-        </w:rPr>
-        <w:t>BodyParser</w:t>
-      </w:r>
-      <w:proofErr w:type="spellEnd"/>
+        <w:t>Cualquier ruta irá a la '/' por lo que otra ruta debe ir antes del roo</w:t>
+      </w:r>
+      <w:r>
+        <w:rPr>
+          <w:sz w:val="22"/>
+          <w:szCs w:val="20"/>
+          <w:lang w:val="es-MX"/>
+        </w:rPr>
+        <w:t xml:space="preserve">t. </w:t>
+      </w:r>
+      <w:r>
+        <w:rPr>
+          <w:sz w:val="22"/>
+          <w:szCs w:val="20"/>
+          <w:lang w:val="es-MX"/>
+        </w:rPr>
+        <w:t>Para que la request continúe al sifg. middleware debe de usarse Next().</w:t>
+      </w:r>
+    </w:p>
+    <w:p>
+      <w:pPr>
+        <w:rPr>
+          <w:sz w:val="22"/>
+          <w:szCs w:val="20"/>
+          <w:lang w:val="es-MX"/>
+        </w:rPr>
+      </w:pPr>
+    </w:p>
+    <w:p>
+      <w:pPr>
+        <w:rPr>
+          <w:b/>
+          <w:bCs/>
+          <w:color w:val="4472C4" w:themeColor="accent1"/>
+          <w:sz w:val="22"/>
+          <w:szCs w:val="20"/>
+          <w:lang w:val="en-US"/>
+        </w:rPr>
+      </w:pPr>
+      <w:r>
+        <w:rPr>
+          <w:b/>
+          <w:bCs/>
+          <w:color w:val="4472C4" w:themeColor="accent1"/>
+          <w:sz w:val="22"/>
+          <w:szCs w:val="20"/>
+          <w:lang w:val="en-US"/>
+        </w:rPr>
+        <w:t>- BodyParser</w:t>
+      </w:r>
     </w:p>
     <w:p>
       <w:pPr>
@@ -941,69 +541,8 @@
           <w:szCs w:val="20"/>
           <w:lang w:val="en-US"/>
         </w:rPr>
-        <w:t xml:space="preserve">- </w:t>
-      </w:r>
-      <w:proofErr w:type="spellStart"/>
-      <w:r>
-        <w:rPr>
-          <w:b/>
-          <w:bCs/>
-          <w:color w:val="4472C4" w:themeColor="accent1"/>
-          <w:sz w:val="22"/>
-          <w:szCs w:val="20"/>
-          <w:lang w:val="en-US"/>
-        </w:rPr>
-        <w:t>Servir</w:t>
-      </w:r>
-      <w:proofErr w:type="spellEnd"/>
-      <w:r>
-        <w:rPr>
-          <w:b/>
-          <w:bCs/>
-          <w:color w:val="4472C4" w:themeColor="accent1"/>
-          <w:sz w:val="22"/>
-          <w:szCs w:val="20"/>
-          <w:lang w:val="en-US"/>
-        </w:rPr>
-        <w:t xml:space="preserve"> </w:t>
-      </w:r>
-      <w:proofErr w:type="spellStart"/>
-      <w:r>
-        <w:rPr>
-          <w:b/>
-          <w:bCs/>
-          <w:color w:val="4472C4" w:themeColor="accent1"/>
-          <w:sz w:val="22"/>
-          <w:szCs w:val="20"/>
-          <w:lang w:val="en-US"/>
-        </w:rPr>
-        <w:t>contenido</w:t>
-      </w:r>
-      <w:proofErr w:type="spellEnd"/>
-      <w:r>
-        <w:rPr>
-          <w:b/>
-          <w:bCs/>
-          <w:color w:val="4472C4" w:themeColor="accent1"/>
-          <w:sz w:val="22"/>
-          <w:szCs w:val="20"/>
-          <w:lang w:val="en-US"/>
-        </w:rPr>
-        <w:t xml:space="preserve"> </w:t>
-      </w:r>
-      <w:proofErr w:type="spellStart"/>
-      <w:r>
-        <w:rPr>
-          <w:b/>
-          <w:bCs/>
-          <w:color w:val="4472C4" w:themeColor="accent1"/>
-          <w:sz w:val="22"/>
-          <w:szCs w:val="20"/>
-          <w:lang w:val="en-US"/>
-        </w:rPr>
-        <w:t>estáticamente</w:t>
-      </w:r>
-      <w:proofErr w:type="spellEnd"/>
+        <w:t>- Servir contenido estáticamente</w:t>
+      </w:r>
     </w:p>
     <w:p>
       <w:pPr>
@@ -1013,63 +552,19 @@
           <w:lang w:val="en-US"/>
         </w:rPr>
       </w:pPr>
-      <w:proofErr w:type="spellStart"/>
       <w:proofErr w:type="gramStart"/>
       <w:r>
         <w:rPr>
           <w:lang w:val="en-US"/>
         </w:rPr>
-        <w:t>app.use</w:t>
-      </w:r>
-      <w:proofErr w:type="spellEnd"/>
-      <w:r>
-        <w:rPr>
-          <w:lang w:val="en-US"/>
-        </w:rPr>
-        <w:t>(</w:t>
-      </w:r>
-      <w:proofErr w:type="spellStart"/>
+        <w:t>app.use(</w:t>
+      </w:r>
       <w:proofErr w:type="gramEnd"/>
       <w:r>
         <w:rPr>
           <w:lang w:val="en-US"/>
         </w:rPr>
-        <w:t>express.static</w:t>
-      </w:r>
-      <w:proofErr w:type="spellEnd"/>
-      <w:r>
-        <w:rPr>
-          <w:lang w:val="en-US"/>
-        </w:rPr>
-        <w:t>(</w:t>
-      </w:r>
-      <w:proofErr w:type="spellStart"/>
-      <w:r>
-        <w:rPr>
-          <w:lang w:val="en-US"/>
-        </w:rPr>
-        <w:t>path.join</w:t>
-      </w:r>
-      <w:proofErr w:type="spellEnd"/>
-      <w:r>
-        <w:rPr>
-          <w:lang w:val="en-US"/>
-        </w:rPr>
-        <w:t>(__</w:t>
-      </w:r>
-      <w:proofErr w:type="spellStart"/>
-      <w:r>
-        <w:rPr>
-          <w:lang w:val="en-US"/>
-        </w:rPr>
-        <w:t>dirname</w:t>
-      </w:r>
-      <w:proofErr w:type="spellEnd"/>
-      <w:r>
-        <w:rPr>
-          <w:lang w:val="en-US"/>
-        </w:rPr>
-        <w:t>, "public")));</w:t>
+        <w:t>express.static(path.join(__dirname, "public")));</w:t>
       </w:r>
     </w:p>
     <w:p>
@@ -1152,34 +647,20 @@
           <w:szCs w:val="20"/>
           <w:lang w:val="en-US"/>
         </w:rPr>
-        <w:t xml:space="preserve"> - </w:t>
-      </w:r>
-      <w:proofErr w:type="spellStart"/>
-      <w:r>
-        <w:rPr>
-          <w:b/>
-          <w:bCs/>
-          <w:color w:val="4472C4" w:themeColor="accent1"/>
-          <w:sz w:val="22"/>
-          <w:szCs w:val="20"/>
-          <w:lang w:val="en-US"/>
-        </w:rPr>
-        <w:t>hbs</w:t>
-      </w:r>
-      <w:proofErr w:type="spellEnd"/>
-    </w:p>
-    <w:p>
-      <w:pPr>
-        <w:rPr>
-          <w:b/>
-          <w:bCs/>
-          <w:color w:val="4472C4" w:themeColor="accent1"/>
-          <w:sz w:val="22"/>
-          <w:szCs w:val="20"/>
-          <w:lang w:val="en-US"/>
-        </w:rPr>
-      </w:pPr>
-      <w:proofErr w:type="spellStart"/>
+        <w:t xml:space="preserve"> - hbs</w:t>
+      </w:r>
+    </w:p>
+    <w:p>
+      <w:pPr>
+        <w:rPr>
+          <w:b/>
+          <w:bCs/>
+          <w:color w:val="4472C4" w:themeColor="accent1"/>
+          <w:sz w:val="22"/>
+          <w:szCs w:val="20"/>
+          <w:lang w:val="en-US"/>
+        </w:rPr>
+      </w:pPr>
       <w:r>
         <w:rPr>
           <w:b/>
@@ -1191,7 +672,6 @@
         </w:rPr>
         <w:t>ejs</w:t>
       </w:r>
-      <w:proofErr w:type="spellEnd"/>
     </w:p>
     <w:p>
       <w:pPr>
@@ -1239,7 +719,6 @@
         </w:rPr>
         <w:t xml:space="preserve">Express.js </w:t>
       </w:r>
-      <w:proofErr w:type="spellStart"/>
       <w:proofErr w:type="gramStart"/>
       <w:r>
         <w:rPr>
@@ -1250,19 +729,7 @@
           <w:szCs w:val="20"/>
           <w:lang w:val="en-US"/>
         </w:rPr>
-        <w:t>app.set</w:t>
-      </w:r>
-      <w:proofErr w:type="spellEnd"/>
-      <w:r>
-        <w:rPr>
-          <w:b/>
-          <w:bCs/>
-          <w:color w:val="4472C4" w:themeColor="accent1"/>
-          <w:sz w:val="22"/>
-          <w:szCs w:val="20"/>
-          <w:lang w:val="en-US"/>
-        </w:rPr>
-        <w:t>(</w:t>
+        <w:t>app.set(</w:t>
       </w:r>
       <w:proofErr w:type="gramEnd"/>
       <w:r>
@@ -1336,7 +803,6 @@
         <w:lastRenderedPageBreak/>
         <w:t xml:space="preserve">En esta sección se vieron los anteriores </w:t>
       </w:r>
-      <w:proofErr w:type="spellStart"/>
       <w:r>
         <w:rPr>
           <w:i/>
@@ -1345,9 +811,24 @@
           <w:szCs w:val="20"/>
           <w:lang w:val="es-MX"/>
         </w:rPr>
-        <w:t>templating</w:t>
-      </w:r>
-      <w:proofErr w:type="spellEnd"/>
+        <w:t>templating engines</w:t>
+      </w:r>
+      <w:r>
+        <w:rPr>
+          <w:sz w:val="22"/>
+          <w:szCs w:val="20"/>
+          <w:lang w:val="es-MX"/>
+        </w:rPr>
+        <w:t xml:space="preserve"> y al final se </w:t>
+      </w:r>
+      <w:r>
+        <w:rPr>
+          <w:sz w:val="22"/>
+          <w:szCs w:val="20"/>
+          <w:lang w:val="es-MX"/>
+        </w:rPr>
+        <w:t xml:space="preserve">limipió todo y sólo se dejó lo de </w:t>
+      </w:r>
       <w:r>
         <w:rPr>
           <w:i/>
@@ -1356,9 +837,16 @@
           <w:szCs w:val="20"/>
           <w:lang w:val="es-MX"/>
         </w:rPr>
-        <w:t xml:space="preserve"> </w:t>
-      </w:r>
-      <w:proofErr w:type="spellStart"/>
+        <w:t>ejs</w:t>
+      </w:r>
+      <w:r>
+        <w:rPr>
+          <w:sz w:val="22"/>
+          <w:szCs w:val="20"/>
+          <w:lang w:val="es-MX"/>
+        </w:rPr>
+        <w:t xml:space="preserve">. Por lo que la carpeta </w:t>
+      </w:r>
       <w:r>
         <w:rPr>
           <w:i/>
@@ -1367,36 +855,16 @@
           <w:szCs w:val="20"/>
           <w:lang w:val="es-MX"/>
         </w:rPr>
-        <w:t>engines</w:t>
-      </w:r>
-      <w:proofErr w:type="spellEnd"/>
-      <w:r>
-        <w:rPr>
-          <w:sz w:val="22"/>
-          <w:szCs w:val="20"/>
-          <w:lang w:val="es-MX"/>
-        </w:rPr>
-        <w:t xml:space="preserve"> y al final se </w:t>
-      </w:r>
-      <w:proofErr w:type="spellStart"/>
-      <w:r>
-        <w:rPr>
-          <w:sz w:val="22"/>
-          <w:szCs w:val="20"/>
-          <w:lang w:val="es-MX"/>
-        </w:rPr>
-        <w:t>limipió</w:t>
-      </w:r>
-      <w:proofErr w:type="spellEnd"/>
-      <w:r>
-        <w:rPr>
-          <w:sz w:val="22"/>
-          <w:szCs w:val="20"/>
-          <w:lang w:val="es-MX"/>
-        </w:rPr>
-        <w:t xml:space="preserve"> todo y sólo se dejó lo de </w:t>
-      </w:r>
-      <w:proofErr w:type="spellStart"/>
+        <w:t>04 MVC</w:t>
+      </w:r>
+      <w:r>
+        <w:rPr>
+          <w:sz w:val="22"/>
+          <w:szCs w:val="20"/>
+          <w:lang w:val="es-MX"/>
+        </w:rPr>
+        <w:t xml:space="preserve"> está limpia y sólo se usa </w:t>
+      </w:r>
       <w:r>
         <w:rPr>
           <w:i/>
@@ -1407,45 +875,6 @@
         </w:rPr>
         <w:t>ejs</w:t>
       </w:r>
-      <w:proofErr w:type="spellEnd"/>
-      <w:r>
-        <w:rPr>
-          <w:sz w:val="22"/>
-          <w:szCs w:val="20"/>
-          <w:lang w:val="es-MX"/>
-        </w:rPr>
-        <w:t xml:space="preserve">. Por lo que la carpeta </w:t>
-      </w:r>
-      <w:r>
-        <w:rPr>
-          <w:i/>
-          <w:iCs/>
-          <w:sz w:val="22"/>
-          <w:szCs w:val="20"/>
-          <w:lang w:val="es-MX"/>
-        </w:rPr>
-        <w:t>04 MVC</w:t>
-      </w:r>
-      <w:r>
-        <w:rPr>
-          <w:sz w:val="22"/>
-          <w:szCs w:val="20"/>
-          <w:lang w:val="es-MX"/>
-        </w:rPr>
-        <w:t xml:space="preserve"> está limpia y sólo se usa </w:t>
-      </w:r>
-      <w:proofErr w:type="spellStart"/>
-      <w:r>
-        <w:rPr>
-          <w:i/>
-          <w:iCs/>
-          <w:sz w:val="22"/>
-          <w:szCs w:val="20"/>
-          <w:lang w:val="es-MX"/>
-        </w:rPr>
-        <w:t>ejs</w:t>
-      </w:r>
-      <w:proofErr w:type="spellEnd"/>
       <w:r>
         <w:rPr>
           <w:sz w:val="22"/>
@@ -1501,57 +930,15 @@
         </w:rPr>
         <w:t xml:space="preserve">. </w:t>
       </w:r>
-      <w:proofErr w:type="spellStart"/>
-      <w:r>
-        <w:rPr>
-          <w:b/>
-          <w:bCs/>
-          <w:color w:val="70AD47" w:themeColor="accent6"/>
-          <w:lang w:val="es-MX"/>
-        </w:rPr>
-        <w:t>The</w:t>
-      </w:r>
-      <w:proofErr w:type="spellEnd"/>
-      <w:r>
-        <w:rPr>
-          <w:b/>
-          <w:bCs/>
-          <w:color w:val="70AD47" w:themeColor="accent6"/>
-          <w:lang w:val="es-MX"/>
-        </w:rPr>
-        <w:t xml:space="preserve"> </w:t>
-      </w:r>
-      <w:proofErr w:type="spellStart"/>
-      <w:r>
-        <w:rPr>
-          <w:b/>
-          <w:bCs/>
-          <w:color w:val="70AD47" w:themeColor="accent6"/>
-          <w:lang w:val="es-MX"/>
-        </w:rPr>
-        <w:t>Model</w:t>
-      </w:r>
-      <w:proofErr w:type="spellEnd"/>
-      <w:r>
-        <w:rPr>
-          <w:b/>
-          <w:bCs/>
-          <w:color w:val="70AD47" w:themeColor="accent6"/>
-          <w:lang w:val="es-MX"/>
-        </w:rPr>
-        <w:t xml:space="preserve"> View </w:t>
-      </w:r>
-      <w:proofErr w:type="spellStart"/>
-      <w:r>
-        <w:rPr>
-          <w:b/>
-          <w:bCs/>
-          <w:color w:val="70AD47" w:themeColor="accent6"/>
-          <w:lang w:val="es-MX"/>
-        </w:rPr>
-        <w:t>Controller</w:t>
-      </w:r>
-      <w:proofErr w:type="spellEnd"/>
+      <w:r>
+        <w:rPr>
+          <w:b/>
+          <w:bCs/>
+          <w:color w:val="70AD47" w:themeColor="accent6"/>
+          <w:lang w:val="es-MX"/>
+        </w:rPr>
+        <w:t>The Model View Controller</w:t>
+      </w:r>
     </w:p>
     <w:p>
       <w:pPr>
@@ -1616,65 +1003,14 @@
         </w:rPr>
         <w:t xml:space="preserve">. </w:t>
       </w:r>
-      <w:proofErr w:type="spellStart"/>
-      <w:r>
-        <w:rPr>
-          <w:b/>
-          <w:bCs/>
-          <w:color w:val="70AD47" w:themeColor="accent6"/>
-          <w:lang w:val="es-MX"/>
-        </w:rPr>
-        <w:t>Optional</w:t>
-      </w:r>
-      <w:proofErr w:type="spellEnd"/>
-      <w:r>
-        <w:rPr>
-          <w:b/>
-          <w:bCs/>
-          <w:color w:val="70AD47" w:themeColor="accent6"/>
-          <w:lang w:val="es-MX"/>
-        </w:rPr>
-        <w:t xml:space="preserve">: </w:t>
-      </w:r>
-      <w:proofErr w:type="spellStart"/>
-      <w:r>
-        <w:rPr>
-          <w:b/>
-          <w:bCs/>
-          <w:color w:val="70AD47" w:themeColor="accent6"/>
-          <w:lang w:val="es-MX"/>
-        </w:rPr>
-        <w:t>Enhancing</w:t>
-      </w:r>
-      <w:proofErr w:type="spellEnd"/>
-      <w:r>
-        <w:rPr>
-          <w:b/>
-          <w:bCs/>
-          <w:color w:val="70AD47" w:themeColor="accent6"/>
-          <w:lang w:val="es-MX"/>
-        </w:rPr>
-        <w:t xml:space="preserve"> </w:t>
-      </w:r>
-      <w:proofErr w:type="spellStart"/>
-      <w:r>
-        <w:rPr>
-          <w:b/>
-          <w:bCs/>
-          <w:color w:val="70AD47" w:themeColor="accent6"/>
-          <w:lang w:val="es-MX"/>
-        </w:rPr>
-        <w:t>the</w:t>
-      </w:r>
-      <w:proofErr w:type="spellEnd"/>
-      <w:r>
-        <w:rPr>
-          <w:b/>
-          <w:bCs/>
-          <w:color w:val="70AD47" w:themeColor="accent6"/>
-          <w:lang w:val="es-MX"/>
-        </w:rPr>
-        <w:t xml:space="preserve"> </w:t>
+      <w:r>
+        <w:rPr>
+          <w:b/>
+          <w:bCs/>
+          <w:color w:val="70AD47" w:themeColor="accent6"/>
+          <w:lang w:val="es-MX"/>
+        </w:rPr>
+        <w:t xml:space="preserve">Optional: Enhancing the </w:t>
       </w:r>
       <w:proofErr w:type="gramStart"/>
       <w:r>
@@ -1802,6 +1138,7 @@
       <w:r>
         <w:rPr>
           <w:color w:val="C45911" w:themeColor="accent2" w:themeShade="BF"/>
+          <w:lang w:val="en-US"/>
         </w:rPr>
         <w:tab/>
       </w:r>
@@ -1813,7 +1150,7 @@
           <w:szCs w:val="20"/>
           <w:lang w:val="en-US"/>
         </w:rPr>
-        <w:t>?</w:t>
+        <w:t>?param</w:t>
       </w:r>
       <w:r>
         <w:rPr>
@@ -1823,16 +1160,6 @@
           <w:szCs w:val="20"/>
           <w:lang w:val="en-US"/>
         </w:rPr>
-        <w:t>param</w:t>
-      </w:r>
-      <w:r>
-        <w:rPr>
-          <w:b/>
-          <w:bCs w:val="0"/>
-          <w:color w:val="C45911" w:themeColor="accent2" w:themeShade="BF"/>
-          <w:szCs w:val="20"/>
-          <w:lang w:val="en-US"/>
-        </w:rPr>
         <w:t>=value&amp;isActive=true</w:t>
       </w:r>
     </w:p>
@@ -2116,17 +1443,17 @@
           <w:b/>
           <w:bCs/>
           <w:color w:val="70AD47" w:themeColor="accent6"/>
-          <w:lang w:val="en-US"/>
-        </w:rPr>
-      </w:pPr>
-      <w:r>
-        <w:rPr>
-          <w:b/>
-          <w:bCs/>
-          <w:color w:val="4472C4" w:themeColor="accent1"/>
-          <w:sz w:val="22"/>
-          <w:szCs w:val="20"/>
-          <w:lang w:val="en-US"/>
+          <w:lang w:val="es-MX"/>
+        </w:rPr>
+      </w:pPr>
+      <w:r>
+        <w:rPr>
+          <w:b/>
+          <w:bCs/>
+          <w:color w:val="4472C4" w:themeColor="accent1"/>
+          <w:sz w:val="22"/>
+          <w:szCs w:val="20"/>
+          <w:lang w:val="es-MX"/>
         </w:rPr>
         <w:t>Enhance our models</w:t>
       </w:r>
@@ -2162,7 +1489,6 @@
         </w:rPr>
         <w:t xml:space="preserve">Se puede interactuar entre </w:t>
       </w:r>
-      <w:proofErr w:type="spellStart"/>
       <w:r>
         <w:rPr>
           <w:i/>
@@ -2172,7 +1498,6 @@
         </w:rPr>
         <w:t>models</w:t>
       </w:r>
-      <w:proofErr w:type="spellEnd"/>
       <w:r>
         <w:rPr>
           <w:lang w:val="es-MX"/>
@@ -2187,6 +1512,976 @@
           <w:lang w:val="es-MX"/>
         </w:rPr>
       </w:pPr>
+    </w:p>
+    <w:p>
+      <w:pPr>
+        <w:rPr>
+          <w:u w:val="single"/>
+          <w:lang w:val="es-MX"/>
+        </w:rPr>
+      </w:pPr>
+      <w:r>
+        <w:rPr>
+          <w:lang w:val="es-MX"/>
+        </w:rPr>
+        <w:t>C</w:t>
+      </w:r>
+      <w:r>
+        <w:rPr>
+          <w:lang w:val="es-MX"/>
+        </w:rPr>
+        <w:t>arpeta</w:t>
+      </w:r>
+      <w:r>
+        <w:rPr>
+          <w:lang w:val="es-MX"/>
+        </w:rPr>
+        <w:t>: 05</w:t>
+      </w:r>
+    </w:p>
+    <w:p>
+      <w:pPr>
+        <w:rPr>
+          <w:b/>
+          <w:bCs/>
+          <w:color w:val="70AD47" w:themeColor="accent6"/>
+          <w:lang w:val="en-US"/>
+        </w:rPr>
+      </w:pPr>
+      <w:r>
+        <w:rPr>
+          <w:b/>
+          <w:bCs/>
+          <w:color w:val="70AD47" w:themeColor="accent6"/>
+          <w:lang w:val="en-US"/>
+        </w:rPr>
+        <w:t>0</w:t>
+      </w:r>
+      <w:r>
+        <w:rPr>
+          <w:b/>
+          <w:bCs/>
+          <w:color w:val="70AD47" w:themeColor="accent6"/>
+          <w:lang w:val="en-US"/>
+        </w:rPr>
+        <w:t>8</w:t>
+      </w:r>
+      <w:r>
+        <w:rPr>
+          <w:b/>
+          <w:bCs/>
+          <w:color w:val="70AD47" w:themeColor="accent6"/>
+          <w:lang w:val="en-US"/>
+        </w:rPr>
+        <w:t xml:space="preserve">. </w:t>
+      </w:r>
+      <w:r>
+        <w:rPr>
+          <w:b/>
+          <w:bCs/>
+          <w:color w:val="70AD47" w:themeColor="accent6"/>
+          <w:lang w:val="en-US"/>
+        </w:rPr>
+        <w:t>SQL introduction</w:t>
+      </w:r>
+    </w:p>
+    <w:p>
+      <w:pPr>
+        <w:rPr>
+          <w:sz w:val="22"/>
+          <w:szCs w:val="20"/>
+          <w:lang w:val="es-MX"/>
+        </w:rPr>
+      </w:pPr>
+      <w:r>
+        <w:rPr>
+          <w:sz w:val="22"/>
+          <w:szCs w:val="20"/>
+          <w:lang w:val="es-MX"/>
+        </w:rPr>
+        <w:t>Se aprendió a cómo c</w:t>
+      </w:r>
+      <w:r>
+        <w:rPr>
+          <w:sz w:val="22"/>
+          <w:szCs w:val="20"/>
+          <w:lang w:val="es-MX"/>
+        </w:rPr>
+        <w:t xml:space="preserve">onectar </w:t>
+      </w:r>
+      <w:r>
+        <w:rPr>
+          <w:sz w:val="22"/>
+          <w:szCs w:val="20"/>
+          <w:lang w:val="es-MX"/>
+        </w:rPr>
+        <w:t>MySQL a la aplicación Node.js,</w:t>
+      </w:r>
+      <w:r>
+        <w:rPr>
+          <w:sz w:val="22"/>
+          <w:szCs w:val="20"/>
+          <w:lang w:val="es-MX"/>
+        </w:rPr>
+        <w:t xml:space="preserve"> se ejecutó el sig. comando: </w:t>
+      </w:r>
+    </w:p>
+    <w:p>
+      <w:pPr>
+        <w:pStyle w:val="Code"/>
+        <w:shd w:val="clear" w:color="auto" w:fill="F2F2F2" w:themeFill="background1" w:themeFillShade="F2"/>
+        <w:rPr>
+          <w:lang w:val="es-MX"/>
+        </w:rPr>
+      </w:pPr>
+      <w:r>
+        <w:rPr>
+          <w:lang w:val="es-MX"/>
+        </w:rPr>
+        <w:tab/>
+        <w:t>npm install –</w:t>
+      </w:r>
+      <w:r>
+        <w:rPr>
+          <w:lang w:val="es-MX"/>
+        </w:rPr>
+        <w:t>-</w:t>
+      </w:r>
+      <w:r>
+        <w:rPr>
+          <w:lang w:val="es-MX"/>
+        </w:rPr>
+        <w:t>save mysql2</w:t>
+      </w:r>
+    </w:p>
+    <w:p>
+      <w:pPr>
+        <w:rPr>
+          <w:sz w:val="22"/>
+          <w:szCs w:val="20"/>
+          <w:lang w:val="es-MX"/>
+        </w:rPr>
+      </w:pPr>
+    </w:p>
+    <w:p>
+      <w:pPr>
+        <w:rPr>
+          <w:sz w:val="22"/>
+          <w:szCs w:val="20"/>
+          <w:lang w:val="es-MX"/>
+        </w:rPr>
+      </w:pPr>
+      <w:r>
+        <w:rPr>
+          <w:sz w:val="22"/>
+          <w:szCs w:val="20"/>
+          <w:lang w:val="es-MX"/>
+        </w:rPr>
+        <w:t>S</w:t>
+      </w:r>
+      <w:r>
+        <w:rPr>
+          <w:sz w:val="22"/>
+          <w:szCs w:val="20"/>
+          <w:lang w:val="es-MX"/>
+        </w:rPr>
+        <w:t xml:space="preserve">e creó una base de datos llamada </w:t>
+      </w:r>
+      <w:r>
+        <w:rPr>
+          <w:i/>
+          <w:iCs/>
+          <w:sz w:val="22"/>
+          <w:szCs w:val="20"/>
+          <w:lang w:val="es-MX"/>
+        </w:rPr>
+        <w:t>nodejs</w:t>
+      </w:r>
+      <w:r>
+        <w:rPr>
+          <w:sz w:val="22"/>
+          <w:szCs w:val="20"/>
+          <w:lang w:val="es-MX"/>
+        </w:rPr>
+        <w:t>-</w:t>
+      </w:r>
+      <w:r>
+        <w:rPr>
+          <w:i/>
+          <w:iCs/>
+          <w:sz w:val="22"/>
+          <w:szCs w:val="20"/>
+          <w:lang w:val="es-MX"/>
+        </w:rPr>
+        <w:t>course</w:t>
+      </w:r>
+      <w:r>
+        <w:rPr>
+          <w:sz w:val="22"/>
+          <w:szCs w:val="20"/>
+          <w:lang w:val="es-MX"/>
+        </w:rPr>
+        <w:t xml:space="preserve"> y una tabla llamada </w:t>
+      </w:r>
+      <w:r>
+        <w:rPr>
+          <w:i/>
+          <w:iCs/>
+          <w:sz w:val="22"/>
+          <w:szCs w:val="20"/>
+          <w:lang w:val="es-MX"/>
+        </w:rPr>
+        <w:t>products</w:t>
+      </w:r>
+      <w:r>
+        <w:rPr>
+          <w:sz w:val="22"/>
+          <w:szCs w:val="20"/>
+          <w:lang w:val="es-MX"/>
+        </w:rPr>
+        <w:t xml:space="preserve">, </w:t>
+      </w:r>
+      <w:r>
+        <w:rPr>
+          <w:sz w:val="22"/>
+          <w:szCs w:val="20"/>
+          <w:lang w:val="es-MX"/>
+        </w:rPr>
+        <w:t>se</w:t>
+      </w:r>
+      <w:r>
+        <w:rPr>
+          <w:sz w:val="22"/>
+          <w:szCs w:val="20"/>
+          <w:lang w:val="es-MX"/>
+        </w:rPr>
+        <w:t xml:space="preserve"> hizo una conexión de tipo </w:t>
+      </w:r>
+      <w:r>
+        <w:rPr>
+          <w:i/>
+          <w:iCs/>
+          <w:sz w:val="22"/>
+          <w:szCs w:val="20"/>
+          <w:lang w:val="es-MX"/>
+        </w:rPr>
+        <w:t>pool</w:t>
+      </w:r>
+      <w:r>
+        <w:rPr>
+          <w:sz w:val="22"/>
+          <w:szCs w:val="20"/>
+          <w:lang w:val="es-MX"/>
+        </w:rPr>
+        <w:t xml:space="preserve"> para conexiones persistentes sin necesidad de estar abriendo y cerrando la conexión. </w:t>
+      </w:r>
+      <w:r>
+        <w:rPr>
+          <w:sz w:val="22"/>
+          <w:szCs w:val="20"/>
+          <w:lang w:val="es-MX"/>
+        </w:rPr>
+        <w:t>Se ejecutaron sentencias básica</w:t>
+      </w:r>
+      <w:r>
+        <w:rPr>
+          <w:sz w:val="22"/>
+          <w:szCs w:val="20"/>
+          <w:lang w:val="es-MX"/>
+        </w:rPr>
+        <w:t>s</w:t>
+      </w:r>
+      <w:r>
+        <w:rPr>
+          <w:sz w:val="22"/>
+          <w:szCs w:val="20"/>
+          <w:lang w:val="es-MX"/>
+        </w:rPr>
+        <w:t xml:space="preserve"> para insertar y recuperar datos</w:t>
+      </w:r>
+      <w:r>
+        <w:rPr>
+          <w:sz w:val="22"/>
+          <w:szCs w:val="20"/>
+          <w:lang w:val="es-MX"/>
+        </w:rPr>
+        <w:t xml:space="preserve">. </w:t>
+      </w:r>
+    </w:p>
+    <w:p>
+      <w:pPr>
+        <w:rPr>
+          <w:u w:val="single"/>
+          <w:lang w:val="es-MX"/>
+        </w:rPr>
+      </w:pPr>
+    </w:p>
+    <w:p>
+      <w:pPr>
+        <w:rPr>
+          <w:lang w:val="es-MX"/>
+        </w:rPr>
+      </w:pPr>
+      <w:r>
+        <w:rPr>
+          <w:lang w:val="es-MX"/>
+        </w:rPr>
+        <w:t>Se mod</w:t>
+      </w:r>
+      <w:r>
+        <w:rPr>
+          <w:lang w:val="es-MX"/>
+        </w:rPr>
+        <w:t>ificaron los modelos para trabajar con la BD en vez de archivos de texto.</w:t>
+      </w:r>
+    </w:p>
+    <w:p>
+      <w:pPr>
+        <w:rPr>
+          <w:lang w:val="es-MX"/>
+        </w:rPr>
+      </w:pPr>
+    </w:p>
+    <w:p>
+      <w:pPr>
+        <w:rPr>
+          <w:lang w:val="es-MX"/>
+        </w:rPr>
+      </w:pPr>
+      <w:r>
+        <w:rPr>
+          <w:lang w:val="es-MX"/>
+        </w:rPr>
+        <w:t>Carpeta</w:t>
+      </w:r>
+      <w:r>
+        <w:rPr>
+          <w:lang w:val="es-MX"/>
+        </w:rPr>
+        <w:t>: 05, 06</w:t>
+      </w:r>
+    </w:p>
+    <w:p>
+      <w:pPr>
+        <w:rPr>
+          <w:b/>
+          <w:bCs/>
+          <w:color w:val="70AD47" w:themeColor="accent6"/>
+          <w:lang w:val="es-MX"/>
+        </w:rPr>
+      </w:pPr>
+      <w:r>
+        <w:rPr>
+          <w:b/>
+          <w:bCs/>
+          <w:color w:val="70AD47" w:themeColor="accent6"/>
+          <w:lang w:val="es-MX"/>
+        </w:rPr>
+        <w:t>09. Sequelize</w:t>
+      </w:r>
+    </w:p>
+    <w:p>
+      <w:pPr>
+        <w:rPr>
+          <w:lang w:val="en-US"/>
+        </w:rPr>
+      </w:pPr>
+      <w:r>
+        <w:rPr>
+          <w:lang w:val="en-US"/>
+        </w:rPr>
+        <w:t>Es un ORM – Object-Relational Mappi</w:t>
+      </w:r>
+      <w:r>
+        <w:rPr>
+          <w:lang w:val="en-US"/>
+        </w:rPr>
+        <w:t>ng Library</w:t>
+      </w:r>
+    </w:p>
+    <w:p>
+      <w:pPr>
+        <w:rPr>
+          <w:noProof/>
+        </w:rPr>
+      </w:pPr>
+      <w:r>
+        <w:rPr>
+          <w:noProof/>
+        </w:rPr>
+        <w:drawing>
+          <wp:inline distT="0" distB="0" distL="0" distR="0" wp14:anchorId="442170BB" wp14:editId="2EFBECA5">
+            <wp:extent cx="5612130" cy="3145790"/>
+            <wp:effectExtent l="0" t="0" r="7620" b="0"/>
+            <wp:docPr id="1" name="Imagen 1"/>
+            <wp:cNvGraphicFramePr>
+              <a:graphicFrameLocks xmlns:a="http://schemas.openxmlformats.org/drawingml/2006/main" noChangeAspect="1"/>
+            </wp:cNvGraphicFramePr>
+            <a:graphic xmlns:a="http://schemas.openxmlformats.org/drawingml/2006/main">
+              <a:graphicData uri="http://schemas.openxmlformats.org/drawingml/2006/picture">
+                <pic:pic xmlns:pic="http://schemas.openxmlformats.org/drawingml/2006/picture">
+                  <pic:nvPicPr>
+                    <pic:cNvPr id="1" name=""/>
+                    <pic:cNvPicPr/>
+                  </pic:nvPicPr>
+                  <pic:blipFill>
+                    <a:blip r:embed="rId4"/>
+                    <a:stretch>
+                      <a:fillRect/>
+                    </a:stretch>
+                  </pic:blipFill>
+                  <pic:spPr>
+                    <a:xfrm>
+                      <a:off x="0" y="0"/>
+                      <a:ext cx="5612130" cy="3145790"/>
+                    </a:xfrm>
+                    <a:prstGeom prst="rect">
+                      <a:avLst/>
+                    </a:prstGeom>
+                  </pic:spPr>
+                </pic:pic>
+              </a:graphicData>
+            </a:graphic>
+          </wp:inline>
+        </w:drawing>
+      </w:r>
+    </w:p>
+    <w:p>
+      <w:pPr>
+        <w:rPr>
+          <w:noProof/>
+        </w:rPr>
+      </w:pPr>
+    </w:p>
+    <w:p>
+      <w:pPr>
+        <w:rPr>
+          <w:noProof/>
+        </w:rPr>
+      </w:pPr>
+      <w:r>
+        <w:rPr>
+          <w:b/>
+          <w:bCs/>
+          <w:noProof/>
+        </w:rPr>
+        <w:t>Instalación</w:t>
+      </w:r>
+    </w:p>
+    <w:p>
+      <w:pPr>
+        <w:pStyle w:val="Code"/>
+        <w:rPr>
+          <w:noProof/>
+          <w:lang w:val="en-US"/>
+        </w:rPr>
+      </w:pPr>
+      <w:r>
+        <w:rPr>
+          <w:noProof/>
+          <w:lang w:val="en-US"/>
+        </w:rPr>
+        <w:t>npm install –-save mysql2</w:t>
+      </w:r>
+      <w:r>
+        <w:rPr>
+          <w:noProof/>
+          <w:lang w:val="en-US"/>
+        </w:rPr>
+        <w:t xml:space="preserve"> //required</w:t>
+      </w:r>
+    </w:p>
+    <w:p>
+      <w:pPr>
+        <w:pStyle w:val="Code"/>
+        <w:rPr>
+          <w:noProof/>
+          <w:u w:val="single"/>
+          <w:lang w:val="en-US"/>
+        </w:rPr>
+      </w:pPr>
+      <w:r>
+        <w:rPr>
+          <w:noProof/>
+          <w:lang w:val="en-US"/>
+        </w:rPr>
+        <w:t xml:space="preserve">npm install --save </w:t>
+      </w:r>
+      <w:r>
+        <w:rPr>
+          <w:noProof/>
+          <w:lang w:val="en-US"/>
+        </w:rPr>
+        <w:t>sequelize</w:t>
+      </w:r>
+    </w:p>
+    <w:p>
+      <w:pPr>
+        <w:tabs>
+          <w:tab w:val="left" w:pos="2505"/>
+        </w:tabs>
+        <w:rPr>
+          <w:lang w:val="en-US"/>
+        </w:rPr>
+      </w:pPr>
+    </w:p>
+    <w:p>
+      <w:pPr>
+        <w:rPr>
+          <w:b/>
+          <w:bCs/>
+          <w:color w:val="70AD47" w:themeColor="accent6"/>
+          <w:lang w:val="es-MX"/>
+        </w:rPr>
+      </w:pPr>
+      <w:r>
+        <w:rPr>
+          <w:b/>
+          <w:bCs/>
+          <w:color w:val="70AD47" w:themeColor="accent6"/>
+          <w:lang w:val="es-MX"/>
+        </w:rPr>
+        <w:t>10</w:t>
+      </w:r>
+      <w:r>
+        <w:rPr>
+          <w:b/>
+          <w:bCs/>
+          <w:color w:val="70AD47" w:themeColor="accent6"/>
+          <w:lang w:val="es-MX"/>
+        </w:rPr>
+        <w:t xml:space="preserve">. </w:t>
+      </w:r>
+      <w:r>
+        <w:rPr>
+          <w:b/>
+          <w:bCs/>
+          <w:color w:val="70AD47" w:themeColor="accent6"/>
+          <w:lang w:val="es-MX"/>
+        </w:rPr>
+        <w:t>NoSQL using MongoDB</w:t>
+      </w:r>
+    </w:p>
+    <w:p>
+      <w:pPr>
+        <w:rPr>
+          <w:lang w:val="es-MX"/>
+        </w:rPr>
+      </w:pPr>
+      <w:r>
+        <w:rPr>
+          <w:lang w:val="es-MX"/>
+        </w:rPr>
+        <w:t>En esta sección se ut</w:t>
+      </w:r>
+      <w:r>
+        <w:rPr>
+          <w:lang w:val="es-MX"/>
+        </w:rPr>
+        <w:t xml:space="preserve">ilizó MongoDB como base de datos, fue más sencillo que utilizar sequelize, sin embargo, prefiero más mongoose porque es más sencillo y </w:t>
+      </w:r>
+      <w:r>
+        <w:rPr>
+          <w:lang w:val="es-MX"/>
+        </w:rPr>
+        <w:t xml:space="preserve">tiene métodos mejores para trabajar con la información. </w:t>
+      </w:r>
+    </w:p>
+    <w:p>
+      <w:pPr>
+        <w:rPr>
+          <w:lang w:val="es-MX"/>
+        </w:rPr>
+      </w:pPr>
+      <w:r>
+        <w:rPr>
+          <w:lang w:val="es-MX"/>
+        </w:rPr>
+        <w:t xml:space="preserve">Aún siento que la aplicación que se está creando no es bastante profesional, </w:t>
+      </w:r>
+      <w:r>
+        <w:rPr>
+          <w:lang w:val="es-MX"/>
+        </w:rPr>
+        <w:t xml:space="preserve">y aún se utilizan dummy values. </w:t>
+      </w:r>
+    </w:p>
+    <w:p>
+      <w:pPr>
+        <w:rPr>
+          <w:lang w:val="es-MX"/>
+        </w:rPr>
+      </w:pPr>
+    </w:p>
+    <w:p>
+      <w:pPr>
+        <w:rPr>
+          <w:b/>
+          <w:bCs/>
+          <w:color w:val="70AD47" w:themeColor="accent6"/>
+          <w:lang w:val="es-MX"/>
+        </w:rPr>
+      </w:pPr>
+      <w:r>
+        <w:rPr>
+          <w:noProof/>
+        </w:rPr>
+        <w:drawing>
+          <wp:anchor distT="0" distB="0" distL="114300" distR="114300" simplePos="0" relativeHeight="251658240" behindDoc="1" locked="0" layoutInCell="1" allowOverlap="1" wp14:anchorId="3BE38EDB" wp14:editId="04473208">
+            <wp:simplePos x="0" y="0"/>
+            <wp:positionH relativeFrom="column">
+              <wp:posOffset>-803910</wp:posOffset>
+            </wp:positionH>
+            <wp:positionV relativeFrom="paragraph">
+              <wp:posOffset>302895</wp:posOffset>
+            </wp:positionV>
+            <wp:extent cx="7161925" cy="1743075"/>
+            <wp:effectExtent l="0" t="0" r="1270" b="0"/>
+            <wp:wrapNone/>
+            <wp:docPr id="2" name="Imagen 2"/>
+            <wp:cNvGraphicFramePr>
+              <a:graphicFrameLocks xmlns:a="http://schemas.openxmlformats.org/drawingml/2006/main" noChangeAspect="1"/>
+            </wp:cNvGraphicFramePr>
+            <a:graphic xmlns:a="http://schemas.openxmlformats.org/drawingml/2006/main">
+              <a:graphicData uri="http://schemas.openxmlformats.org/drawingml/2006/picture">
+                <pic:pic xmlns:pic="http://schemas.openxmlformats.org/drawingml/2006/picture">
+                  <pic:nvPicPr>
+                    <pic:cNvPr id="1" name=""/>
+                    <pic:cNvPicPr/>
+                  </pic:nvPicPr>
+                  <pic:blipFill>
+                    <a:blip r:embed="rId5">
+                      <a:extLst>
+                        <a:ext uri="{28A0092B-C50C-407E-A947-70E740481C1C}">
+                          <a14:useLocalDpi xmlns:a14="http://schemas.microsoft.com/office/drawing/2010/main" val="0"/>
+                        </a:ext>
+                      </a:extLst>
+                    </a:blip>
+                    <a:stretch>
+                      <a:fillRect/>
+                    </a:stretch>
+                  </pic:blipFill>
+                  <pic:spPr>
+                    <a:xfrm>
+                      <a:off x="0" y="0"/>
+                      <a:ext cx="7161925" cy="1743075"/>
+                    </a:xfrm>
+                    <a:prstGeom prst="rect">
+                      <a:avLst/>
+                    </a:prstGeom>
+                  </pic:spPr>
+                </pic:pic>
+              </a:graphicData>
+            </a:graphic>
+            <wp14:sizeRelH relativeFrom="margin">
+              <wp14:pctWidth>0</wp14:pctWidth>
+            </wp14:sizeRelH>
+            <wp14:sizeRelV relativeFrom="margin">
+              <wp14:pctHeight>0</wp14:pctHeight>
+            </wp14:sizeRelV>
+          </wp:anchor>
+        </w:drawing>
+      </w:r>
+      <w:r>
+        <w:rPr>
+          <w:b/>
+          <w:bCs/>
+          <w:color w:val="70AD47" w:themeColor="accent6"/>
+          <w:lang w:val="es-MX"/>
+        </w:rPr>
+        <w:t>1</w:t>
+      </w:r>
+      <w:r>
+        <w:rPr>
+          <w:b/>
+          <w:bCs/>
+          <w:color w:val="70AD47" w:themeColor="accent6"/>
+          <w:lang w:val="es-MX"/>
+        </w:rPr>
+        <w:t>1</w:t>
+      </w:r>
+      <w:r>
+        <w:rPr>
+          <w:b/>
+          <w:bCs/>
+          <w:color w:val="70AD47" w:themeColor="accent6"/>
+          <w:lang w:val="es-MX"/>
+        </w:rPr>
+        <w:t xml:space="preserve">. </w:t>
+      </w:r>
+      <w:r>
+        <w:rPr>
+          <w:b/>
+          <w:bCs/>
+          <w:color w:val="70AD47" w:themeColor="accent6"/>
+          <w:lang w:val="es-MX"/>
+        </w:rPr>
+        <w:t>Mongoose</w:t>
+      </w:r>
+    </w:p>
+    <w:p>
+      <w:pPr>
+        <w:rPr>
+          <w:color w:val="70AD47" w:themeColor="accent6"/>
+          <w:lang w:val="es-MX"/>
+        </w:rPr>
+      </w:pPr>
+    </w:p>
+    <w:p>
+      <w:pPr>
+        <w:rPr>
+          <w:color w:val="70AD47" w:themeColor="accent6"/>
+          <w:lang w:val="es-MX"/>
+        </w:rPr>
+      </w:pPr>
+    </w:p>
+    <w:p>
+      <w:pPr>
+        <w:rPr>
+          <w:color w:val="70AD47" w:themeColor="accent6"/>
+          <w:lang w:val="es-MX"/>
+        </w:rPr>
+      </w:pPr>
+    </w:p>
+    <w:p>
+      <w:pPr>
+        <w:rPr>
+          <w:color w:val="70AD47" w:themeColor="accent6"/>
+          <w:lang w:val="es-MX"/>
+        </w:rPr>
+      </w:pPr>
+    </w:p>
+    <w:p>
+      <w:pPr>
+        <w:rPr>
+          <w:color w:val="70AD47" w:themeColor="accent6"/>
+          <w:lang w:val="es-MX"/>
+        </w:rPr>
+      </w:pPr>
+    </w:p>
+    <w:p>
+      <w:pPr>
+        <w:rPr>
+          <w:color w:val="70AD47" w:themeColor="accent6"/>
+          <w:lang w:val="es-MX"/>
+        </w:rPr>
+      </w:pPr>
+    </w:p>
+    <w:p>
+      <w:pPr>
+        <w:rPr>
+          <w:color w:val="70AD47" w:themeColor="accent6"/>
+          <w:lang w:val="es-MX"/>
+        </w:rPr>
+      </w:pPr>
+    </w:p>
+    <w:p>
+      <w:pPr>
+        <w:rPr>
+          <w:lang w:val="es-MX"/>
+        </w:rPr>
+      </w:pPr>
+      <w:r>
+        <w:rPr>
+          <w:lang w:val="es-MX"/>
+        </w:rPr>
+        <w:lastRenderedPageBreak/>
+        <w:t xml:space="preserve">En esta sección se aprendió </w:t>
+      </w:r>
+      <w:r>
+        <w:rPr>
+          <w:i/>
+          <w:iCs/>
+          <w:lang w:val="es-MX"/>
+        </w:rPr>
+        <w:t>mongoose</w:t>
+      </w:r>
+      <w:r>
+        <w:rPr>
+          <w:lang w:val="es-MX"/>
+        </w:rPr>
+        <w:t xml:space="preserve"> que realmente es bastante útil. Sería muy bueno leer la documentación, tiene bastantes cosas de utilidad. </w:t>
+      </w:r>
+    </w:p>
+    <w:p>
+      <w:pPr>
+        <w:tabs>
+          <w:tab w:val="left" w:pos="2505"/>
+        </w:tabs>
+        <w:rPr>
+          <w:lang w:val="es-MX"/>
+        </w:rPr>
+      </w:pPr>
+    </w:p>
+    <w:p>
+      <w:pPr>
+        <w:tabs>
+          <w:tab w:val="left" w:pos="2505"/>
+        </w:tabs>
+        <w:rPr>
+          <w:b/>
+          <w:bCs/>
+          <w:color w:val="70AD47" w:themeColor="accent6"/>
+          <w:lang w:val="es-MX"/>
+        </w:rPr>
+      </w:pPr>
+      <w:r>
+        <w:rPr>
+          <w:b/>
+          <w:bCs/>
+          <w:color w:val="70AD47" w:themeColor="accent6"/>
+          <w:lang w:val="es-MX"/>
+        </w:rPr>
+        <w:t>12. Sessions &amp; Cookies</w:t>
+      </w:r>
+    </w:p>
+    <w:p>
+      <w:pPr>
+        <w:tabs>
+          <w:tab w:val="left" w:pos="2505"/>
+        </w:tabs>
+        <w:rPr>
+          <w:lang w:val="es-MX"/>
+        </w:rPr>
+      </w:pPr>
+    </w:p>
+    <w:p>
+      <w:pPr>
+        <w:tabs>
+          <w:tab w:val="left" w:pos="2505"/>
+        </w:tabs>
+        <w:rPr>
+          <w:lang w:val="es-MX"/>
+        </w:rPr>
+      </w:pPr>
+      <w:r>
+        <w:rPr>
+          <w:noProof/>
+        </w:rPr>
+        <w:drawing>
+          <wp:inline distT="0" distB="0" distL="0" distR="0" wp14:anchorId="6FB850BB" wp14:editId="2E606BE9">
+            <wp:extent cx="5612130" cy="4593590"/>
+            <wp:effectExtent l="0" t="0" r="7620" b="0"/>
+            <wp:docPr id="3" name="Imagen 3"/>
+            <wp:cNvGraphicFramePr>
+              <a:graphicFrameLocks xmlns:a="http://schemas.openxmlformats.org/drawingml/2006/main" noChangeAspect="1"/>
+            </wp:cNvGraphicFramePr>
+            <a:graphic xmlns:a="http://schemas.openxmlformats.org/drawingml/2006/main">
+              <a:graphicData uri="http://schemas.openxmlformats.org/drawingml/2006/picture">
+                <pic:pic xmlns:pic="http://schemas.openxmlformats.org/drawingml/2006/picture">
+                  <pic:nvPicPr>
+                    <pic:cNvPr id="1" name=""/>
+                    <pic:cNvPicPr/>
+                  </pic:nvPicPr>
+                  <pic:blipFill>
+                    <a:blip r:embed="rId6"/>
+                    <a:stretch>
+                      <a:fillRect/>
+                    </a:stretch>
+                  </pic:blipFill>
+                  <pic:spPr>
+                    <a:xfrm>
+                      <a:off x="0" y="0"/>
+                      <a:ext cx="5612130" cy="4593590"/>
+                    </a:xfrm>
+                    <a:prstGeom prst="rect">
+                      <a:avLst/>
+                    </a:prstGeom>
+                  </pic:spPr>
+                </pic:pic>
+              </a:graphicData>
+            </a:graphic>
+          </wp:inline>
+        </w:drawing>
+      </w:r>
+    </w:p>
+    <w:p>
+      <w:pPr>
+        <w:tabs>
+          <w:tab w:val="left" w:pos="2505"/>
+        </w:tabs>
+        <w:rPr>
+          <w:lang w:val="es-MX"/>
+        </w:rPr>
+      </w:pPr>
+    </w:p>
+    <w:p>
+      <w:pPr>
+        <w:tabs>
+          <w:tab w:val="left" w:pos="2505"/>
+        </w:tabs>
+        <w:rPr>
+          <w:lang w:val="es-MX"/>
+        </w:rPr>
+      </w:pPr>
+    </w:p>
+    <w:p>
+      <w:pPr>
+        <w:tabs>
+          <w:tab w:val="left" w:pos="2505"/>
+        </w:tabs>
+        <w:rPr>
+          <w:noProof/>
+        </w:rPr>
+      </w:pPr>
+    </w:p>
+    <w:p>
+      <w:pPr>
+        <w:tabs>
+          <w:tab w:val="left" w:pos="2505"/>
+        </w:tabs>
+        <w:rPr>
+          <w:lang w:val="es-MX"/>
+        </w:rPr>
+      </w:pPr>
+      <w:r>
+        <w:rPr>
+          <w:noProof/>
+        </w:rPr>
+        <w:lastRenderedPageBreak/>
+        <w:drawing>
+          <wp:inline distT="0" distB="0" distL="0" distR="0" wp14:anchorId="0D731760" wp14:editId="61B2F21B">
+            <wp:extent cx="5390146" cy="4849977"/>
+            <wp:effectExtent l="0" t="0" r="1270" b="8255"/>
+            <wp:docPr id="4" name="Imagen 4"/>
+            <wp:cNvGraphicFramePr>
+              <a:graphicFrameLocks xmlns:a="http://schemas.openxmlformats.org/drawingml/2006/main" noChangeAspect="1"/>
+            </wp:cNvGraphicFramePr>
+            <a:graphic xmlns:a="http://schemas.openxmlformats.org/drawingml/2006/main">
+              <a:graphicData uri="http://schemas.openxmlformats.org/drawingml/2006/picture">
+                <pic:pic xmlns:pic="http://schemas.openxmlformats.org/drawingml/2006/picture">
+                  <pic:nvPicPr>
+                    <pic:cNvPr id="1" name=""/>
+                    <pic:cNvPicPr/>
+                  </pic:nvPicPr>
+                  <pic:blipFill rotWithShape="1">
+                    <a:blip r:embed="rId7"/>
+                    <a:srcRect l="18675" t="9978" r="53833" b="2079"/>
+                    <a:stretch/>
+                  </pic:blipFill>
+                  <pic:spPr bwMode="auto">
+                    <a:xfrm>
+                      <a:off x="0" y="0"/>
+                      <a:ext cx="5398631" cy="4857612"/>
+                    </a:xfrm>
+                    <a:prstGeom prst="rect">
+                      <a:avLst/>
+                    </a:prstGeom>
+                    <a:ln>
+                      <a:noFill/>
+                    </a:ln>
+                    <a:extLst>
+                      <a:ext uri="{53640926-AAD7-44D8-BBD7-CCE9431645EC}">
+                        <a14:shadowObscured xmlns:a14="http://schemas.microsoft.com/office/drawing/2010/main"/>
+                      </a:ext>
+                    </a:extLst>
+                  </pic:spPr>
+                </pic:pic>
+              </a:graphicData>
+            </a:graphic>
+          </wp:inline>
+        </w:drawing>
+      </w:r>
     </w:p>
     <w:sectPr>
       <w:pgSz w:w="12240" w:h="15840"/>
@@ -2596,7 +2891,7 @@
   <w:style w:type="paragraph" w:default="1" w:styleId="Normal">
     <w:name w:val="Normal"/>
     <w:qFormat/>
-    <w:rsid w:val="00121E46"/>
+    <w:rsid w:val="00E91853"/>
     <w:pPr>
       <w:spacing w:after="0" w:line="276" w:lineRule="auto"/>
       <w:jc w:val="both"/>

</xml_diff>